<commit_message>
Wiki Scraping and Syllable CSV
</commit_message>
<xml_diff>
--- a/Ethics2/Ethics/ethics-application-form-signed.docx
+++ b/Ethics2/Ethics/ethics-application-form-signed.docx
@@ -606,7 +606,25 @@
                 <w:sz w:val="20"/>
                 <w:szCs w:val="20"/>
               </w:rPr>
-              <w:t>Dr Ishbel Duncan</w:t>
+              <w:t xml:space="preserve">Dr </w:t>
+            </w:r>
+            <w:proofErr w:type="spellStart"/>
+            <w:r>
+              <w:rPr>
+                <w:rFonts w:cs="Arial"/>
+                <w:sz w:val="20"/>
+                <w:szCs w:val="20"/>
+              </w:rPr>
+              <w:t>Ishbel</w:t>
+            </w:r>
+            <w:proofErr w:type="spellEnd"/>
+            <w:r>
+              <w:rPr>
+                <w:rFonts w:cs="Arial"/>
+                <w:sz w:val="20"/>
+                <w:szCs w:val="20"/>
+              </w:rPr>
+              <w:t xml:space="preserve"> Duncan</w:t>
             </w:r>
           </w:p>
         </w:tc>
@@ -2517,7 +2535,27 @@
                 <w:sz w:val="20"/>
                 <w:szCs w:val="20"/>
               </w:rPr>
-              <w:t>icons, links and guidance to assist you, hover over them for tips or ctrl+click to follow links:</w:t>
+              <w:t xml:space="preserve">icons, links and guidance to assist you, hover over them for tips or </w:t>
+            </w:r>
+            <w:proofErr w:type="spellStart"/>
+            <w:r>
+              <w:rPr>
+                <w:rFonts w:asciiTheme="majorHAnsi" w:eastAsiaTheme="majorEastAsia" w:hAnsiTheme="majorHAnsi" w:cstheme="majorBidi"/>
+                <w:b/>
+                <w:sz w:val="20"/>
+                <w:szCs w:val="20"/>
+              </w:rPr>
+              <w:t>ctrl+click</w:t>
+            </w:r>
+            <w:proofErr w:type="spellEnd"/>
+            <w:r>
+              <w:rPr>
+                <w:rFonts w:asciiTheme="majorHAnsi" w:eastAsiaTheme="majorEastAsia" w:hAnsiTheme="majorHAnsi" w:cstheme="majorBidi"/>
+                <w:b/>
+                <w:sz w:val="20"/>
+                <w:szCs w:val="20"/>
+              </w:rPr>
+              <w:t xml:space="preserve"> to follow links:</w:t>
             </w:r>
           </w:p>
         </w:tc>
@@ -3126,7 +3164,31 @@
                 <w:szCs w:val="20"/>
                 <w:lang w:eastAsia="en-US"/>
               </w:rPr>
-              <w:t>This icon follows ‘skip to question X’ statements - Ctrl+Click the icon to skip to that part of the document</w:t>
+              <w:t xml:space="preserve">This icon follows ‘skip to question X’ statements - </w:t>
+            </w:r>
+            <w:proofErr w:type="spellStart"/>
+            <w:r>
+              <w:rPr>
+                <w:rFonts w:eastAsia="Times New Roman" w:cs="Arial"/>
+                <w:b/>
+                <w:bCs/>
+                <w:sz w:val="20"/>
+                <w:szCs w:val="20"/>
+                <w:lang w:eastAsia="en-US"/>
+              </w:rPr>
+              <w:t>Ctrl+Click</w:t>
+            </w:r>
+            <w:proofErr w:type="spellEnd"/>
+            <w:r>
+              <w:rPr>
+                <w:rFonts w:eastAsia="Times New Roman" w:cs="Arial"/>
+                <w:b/>
+                <w:bCs/>
+                <w:sz w:val="20"/>
+                <w:szCs w:val="20"/>
+                <w:lang w:eastAsia="en-US"/>
+              </w:rPr>
+              <w:t xml:space="preserve"> the icon to skip to that part of the document</w:t>
             </w:r>
           </w:p>
         </w:tc>
@@ -11946,8 +12008,18 @@
                 <w:sz w:val="20"/>
                 <w:szCs w:val="20"/>
               </w:rPr>
-              <w:t>Is there any significant risk (inc.</w:t>
-            </w:r>
+              <w:t>Is there any significant risk (</w:t>
+            </w:r>
+            <w:proofErr w:type="spellStart"/>
+            <w:r>
+              <w:rPr>
+                <w:rFonts w:cs="Arial"/>
+                <w:sz w:val="20"/>
+                <w:szCs w:val="20"/>
+              </w:rPr>
+              <w:t>inc.</w:t>
+            </w:r>
+            <w:proofErr w:type="spellEnd"/>
             <w:r>
               <w:rPr>
                 <w:rFonts w:cs="Arial"/>
@@ -14745,6 +14817,1641 @@
                   <wp:extent cx="125996" cy="125996"/>
                   <wp:effectExtent l="0" t="0" r="7620" b="7620"/>
                   <wp:docPr id="53" name="Graphic 53" descr="Information">
+                    <a:hlinkClick xmlns:a="http://schemas.openxmlformats.org/drawingml/2006/main" r:id="rId53" tooltip="Check the guidance on data management"/>
+                  </wp:docPr>
+                  <wp:cNvGraphicFramePr>
+                    <a:graphicFrameLocks xmlns:a="http://schemas.openxmlformats.org/drawingml/2006/main" noChangeAspect="1"/>
+                  </wp:cNvGraphicFramePr>
+                  <a:graphic xmlns:a="http://schemas.openxmlformats.org/drawingml/2006/main">
+                    <a:graphicData uri="http://schemas.openxmlformats.org/drawingml/2006/picture">
+                      <pic:pic xmlns:pic="http://schemas.openxmlformats.org/drawingml/2006/picture">
+                        <pic:nvPicPr>
+                          <pic:cNvPr id="53" name="Graphic 53" descr="Information">
+                            <a:hlinkClick r:id="rId53" tooltip="Check the guidance on data management"/>
+                          </pic:cNvPr>
+                          <pic:cNvPicPr/>
+                        </pic:nvPicPr>
+                        <pic:blipFill>
+                          <a:blip r:embed="rId25" cstate="print">
+                            <a:extLst>
+                              <a:ext uri="{28A0092B-C50C-407E-A947-70E740481C1C}">
+                                <a14:useLocalDpi xmlns:a14="http://schemas.microsoft.com/office/drawing/2010/main" val="0"/>
+                              </a:ext>
+                              <a:ext uri="{96DAC541-7B7A-43D3-8B79-37D633B846F1}">
+                                <asvg:svgBlip xmlns:asvg="http://schemas.microsoft.com/office/drawing/2016/SVG/main" r:embed="rId26"/>
+                              </a:ext>
+                            </a:extLst>
+                          </a:blip>
+                          <a:stretch>
+                            <a:fillRect/>
+                          </a:stretch>
+                        </pic:blipFill>
+                        <pic:spPr>
+                          <a:xfrm>
+                            <a:off x="0" y="0"/>
+                            <a:ext cx="125996" cy="125996"/>
+                          </a:xfrm>
+                          <a:prstGeom prst="rect">
+                            <a:avLst/>
+                          </a:prstGeom>
+                        </pic:spPr>
+                      </pic:pic>
+                    </a:graphicData>
+                  </a:graphic>
+                </wp:inline>
+              </w:drawing>
+            </w:r>
+          </w:p>
+          <w:p>
+            <w:pPr>
+              <w:rPr>
+                <w:rFonts w:ascii="Calibri" w:eastAsia="SimSun" w:hAnsi="Calibri" w:cs="Arial"/>
+                <w:b/>
+                <w:color w:val="FF0000"/>
+                <w:sz w:val="20"/>
+                <w:szCs w:val="20"/>
+              </w:rPr>
+            </w:pPr>
+            <w:r>
+              <w:rPr>
+                <w:rFonts w:ascii="Calibri" w:eastAsia="Times New Roman" w:hAnsi="Calibri" w:cs="Arial"/>
+                <w:sz w:val="20"/>
+                <w:szCs w:val="20"/>
+              </w:rPr>
+              <w:t>Describe</w:t>
+            </w:r>
+            <w:r>
+              <w:rPr>
+                <w:rFonts w:ascii="Calibri" w:eastAsia="Times New Roman" w:hAnsi="Calibri" w:cs="Arial"/>
+                <w:sz w:val="20"/>
+                <w:szCs w:val="20"/>
+              </w:rPr>
+              <w:t xml:space="preserve"> what data you will be collecting</w:t>
+            </w:r>
+            <w:r>
+              <w:rPr>
+                <w:rFonts w:ascii="Calibri" w:eastAsia="Times New Roman" w:hAnsi="Calibri" w:cs="Arial"/>
+                <w:sz w:val="20"/>
+                <w:szCs w:val="20"/>
+              </w:rPr>
+              <w:t xml:space="preserve"> (ensuring it is the </w:t>
+            </w:r>
+            <w:hyperlink r:id="rId55" w:tooltip="Check the guidance on data minimisation" w:history="1">
+              <w:r>
+                <w:rPr>
+                  <w:rStyle w:val="Hyperlink"/>
+                  <w:rFonts w:ascii="Calibri" w:eastAsia="Times New Roman" w:hAnsi="Calibri" w:cs="Arial"/>
+                  <w:sz w:val="20"/>
+                  <w:szCs w:val="20"/>
+                </w:rPr>
+                <w:t>minimum amount necessary</w:t>
+              </w:r>
+            </w:hyperlink>
+            <w:r>
+              <w:rPr>
+                <w:rFonts w:ascii="Calibri" w:eastAsia="Times New Roman" w:hAnsi="Calibri" w:cs="Arial"/>
+                <w:sz w:val="20"/>
+                <w:szCs w:val="20"/>
+              </w:rPr>
+              <w:t xml:space="preserve"> f</w:t>
+            </w:r>
+            <w:r>
+              <w:rPr>
+                <w:rFonts w:ascii="Calibri" w:eastAsia="Times New Roman" w:hAnsi="Calibri" w:cs="Arial"/>
+                <w:sz w:val="20"/>
+                <w:szCs w:val="20"/>
+              </w:rPr>
+              <w:t>or your purposes)</w:t>
+            </w:r>
+            <w:r>
+              <w:rPr>
+                <w:rFonts w:ascii="Calibri" w:eastAsia="Times New Roman" w:hAnsi="Calibri" w:cs="Arial"/>
+                <w:sz w:val="20"/>
+                <w:szCs w:val="20"/>
+              </w:rPr>
+              <w:t xml:space="preserve">, </w:t>
+            </w:r>
+            <w:r>
+              <w:rPr>
+                <w:rFonts w:ascii="Calibri" w:eastAsia="Times New Roman" w:hAnsi="Calibri" w:cs="Arial"/>
+                <w:sz w:val="20"/>
+                <w:szCs w:val="20"/>
+              </w:rPr>
+              <w:t>including</w:t>
+            </w:r>
+            <w:r>
+              <w:rPr>
+                <w:rFonts w:ascii="Calibri" w:eastAsia="Times New Roman" w:hAnsi="Calibri" w:cs="Arial"/>
+                <w:sz w:val="20"/>
+                <w:szCs w:val="20"/>
+              </w:rPr>
+              <w:t xml:space="preserve"> how/when you will collect it, and how you will ensure its safe transfer into storage</w:t>
+            </w:r>
+          </w:p>
+        </w:tc>
+      </w:tr>
+      <w:tr>
+        <w:trPr>
+          <w:trHeight w:val="2938"/>
+        </w:trPr>
+        <w:tc>
+          <w:tcPr>
+            <w:tcW w:w="10447" w:type="dxa"/>
+            <w:gridSpan w:val="3"/>
+            <w:tcBorders>
+              <w:top w:val="single" w:sz="4" w:space="0" w:color="A5A5A5" w:themeColor="accent3"/>
+              <w:left w:val="single" w:sz="4" w:space="0" w:color="A5A5A5" w:themeColor="accent3"/>
+              <w:bottom w:val="single" w:sz="4" w:space="0" w:color="A5A5A5" w:themeColor="accent3"/>
+              <w:right w:val="single" w:sz="4" w:space="0" w:color="A5A5A5" w:themeColor="accent3"/>
+            </w:tcBorders>
+          </w:tcPr>
+          <w:p>
+            <w:pPr>
+              <w:pStyle w:val="ListParagraph"/>
+              <w:ind w:left="0"/>
+              <w:rPr>
+                <w:rFonts w:ascii="Calibri" w:eastAsia="Times New Roman" w:hAnsi="Calibri" w:cs="Arial"/>
+                <w:bCs/>
+                <w:sz w:val="20"/>
+                <w:szCs w:val="20"/>
+              </w:rPr>
+            </w:pPr>
+            <w:r>
+              <w:rPr>
+                <w:rFonts w:ascii="Calibri" w:eastAsia="Times New Roman" w:hAnsi="Calibri" w:cs="Arial"/>
+                <w:bCs/>
+                <w:sz w:val="20"/>
+                <w:szCs w:val="20"/>
+              </w:rPr>
+              <w:t>Practitioner v</w:t>
+            </w:r>
+            <w:r>
+              <w:rPr>
+                <w:rFonts w:ascii="Calibri" w:eastAsia="Times New Roman" w:hAnsi="Calibri" w:cs="Arial"/>
+                <w:bCs/>
+                <w:sz w:val="20"/>
+                <w:szCs w:val="20"/>
+              </w:rPr>
+              <w:t xml:space="preserve">oice </w:t>
+            </w:r>
+            <w:r>
+              <w:rPr>
+                <w:rFonts w:ascii="Calibri" w:eastAsia="Times New Roman" w:hAnsi="Calibri" w:cs="Arial"/>
+                <w:bCs/>
+                <w:sz w:val="20"/>
+                <w:szCs w:val="20"/>
+              </w:rPr>
+              <w:t>recordings will be collected at the beginning of the project.</w:t>
+            </w:r>
+            <w:r>
+              <w:rPr>
+                <w:rFonts w:ascii="Calibri" w:eastAsia="Times New Roman" w:hAnsi="Calibri" w:cs="Arial"/>
+                <w:bCs/>
+                <w:sz w:val="20"/>
+                <w:szCs w:val="20"/>
+              </w:rPr>
+              <w:t xml:space="preserve"> They will sign the PIS </w:t>
+            </w:r>
+            <w:r>
+              <w:rPr>
+                <w:rFonts w:ascii="Calibri" w:eastAsia="Times New Roman" w:hAnsi="Calibri" w:cs="Arial"/>
+                <w:bCs/>
+                <w:sz w:val="20"/>
+                <w:szCs w:val="20"/>
+              </w:rPr>
+              <w:t xml:space="preserve">and PCF </w:t>
+            </w:r>
+            <w:r>
+              <w:rPr>
+                <w:rFonts w:ascii="Calibri" w:eastAsia="Times New Roman" w:hAnsi="Calibri" w:cs="Arial"/>
+                <w:bCs/>
+                <w:sz w:val="20"/>
+                <w:szCs w:val="20"/>
+              </w:rPr>
+              <w:t>recorder</w:t>
+            </w:r>
+            <w:r>
+              <w:rPr>
+                <w:rFonts w:ascii="Calibri" w:eastAsia="Times New Roman" w:hAnsi="Calibri" w:cs="Arial"/>
+                <w:bCs/>
+                <w:sz w:val="20"/>
+                <w:szCs w:val="20"/>
+              </w:rPr>
+              <w:t xml:space="preserve"> form</w:t>
+            </w:r>
+            <w:r>
+              <w:rPr>
+                <w:rFonts w:ascii="Calibri" w:eastAsia="Times New Roman" w:hAnsi="Calibri" w:cs="Arial"/>
+                <w:bCs/>
+                <w:sz w:val="20"/>
+                <w:szCs w:val="20"/>
+              </w:rPr>
+              <w:t xml:space="preserve">s </w:t>
+            </w:r>
+            <w:r>
+              <w:rPr>
+                <w:rFonts w:ascii="Calibri" w:eastAsia="Times New Roman" w:hAnsi="Calibri" w:cs="Arial"/>
+                <w:bCs/>
+                <w:sz w:val="20"/>
+                <w:szCs w:val="20"/>
+              </w:rPr>
+              <w:t>prior to participating</w:t>
+            </w:r>
+            <w:r>
+              <w:rPr>
+                <w:rFonts w:ascii="Calibri" w:eastAsia="Times New Roman" w:hAnsi="Calibri" w:cs="Arial"/>
+                <w:bCs/>
+                <w:sz w:val="20"/>
+                <w:szCs w:val="20"/>
+              </w:rPr>
+              <w:t xml:space="preserve"> and as such will agree to the use of their voice data </w:t>
+            </w:r>
+            <w:r>
+              <w:rPr>
+                <w:rFonts w:ascii="Calibri" w:eastAsia="Times New Roman" w:hAnsi="Calibri" w:cs="Arial"/>
+                <w:bCs/>
+                <w:sz w:val="20"/>
+                <w:szCs w:val="20"/>
+              </w:rPr>
+              <w:t>in an</w:t>
+            </w:r>
+            <w:r>
+              <w:rPr>
+                <w:rFonts w:ascii="Calibri" w:eastAsia="Times New Roman" w:hAnsi="Calibri" w:cs="Arial"/>
+                <w:bCs/>
+                <w:sz w:val="20"/>
+                <w:szCs w:val="20"/>
+              </w:rPr>
+              <w:t xml:space="preserve"> identifiable</w:t>
+            </w:r>
+            <w:r>
+              <w:rPr>
+                <w:rFonts w:ascii="Calibri" w:eastAsia="Times New Roman" w:hAnsi="Calibri" w:cs="Arial"/>
+                <w:bCs/>
+                <w:sz w:val="20"/>
+                <w:szCs w:val="20"/>
+              </w:rPr>
+              <w:t xml:space="preserve"> form</w:t>
+            </w:r>
+            <w:r>
+              <w:rPr>
+                <w:rFonts w:ascii="Calibri" w:eastAsia="Times New Roman" w:hAnsi="Calibri" w:cs="Arial"/>
+                <w:bCs/>
+                <w:sz w:val="20"/>
+                <w:szCs w:val="20"/>
+              </w:rPr>
+              <w:t>.</w:t>
+            </w:r>
+            <w:r>
+              <w:rPr>
+                <w:rFonts w:ascii="Calibri" w:eastAsia="Times New Roman" w:hAnsi="Calibri" w:cs="Arial"/>
+                <w:bCs/>
+                <w:sz w:val="20"/>
+                <w:szCs w:val="20"/>
+              </w:rPr>
+              <w:t xml:space="preserve"> Th</w:t>
+            </w:r>
+            <w:r>
+              <w:rPr>
+                <w:rFonts w:ascii="Calibri" w:eastAsia="Times New Roman" w:hAnsi="Calibri" w:cs="Arial"/>
+                <w:bCs/>
+                <w:sz w:val="20"/>
+                <w:szCs w:val="20"/>
+              </w:rPr>
+              <w:t>e</w:t>
+            </w:r>
+            <w:r>
+              <w:rPr>
+                <w:rFonts w:ascii="Calibri" w:eastAsia="Times New Roman" w:hAnsi="Calibri" w:cs="Arial"/>
+                <w:bCs/>
+                <w:sz w:val="20"/>
+                <w:szCs w:val="20"/>
+              </w:rPr>
+              <w:t>s</w:t>
+            </w:r>
+            <w:r>
+              <w:rPr>
+                <w:rFonts w:ascii="Calibri" w:eastAsia="Times New Roman" w:hAnsi="Calibri" w:cs="Arial"/>
+                <w:bCs/>
+                <w:sz w:val="20"/>
+                <w:szCs w:val="20"/>
+              </w:rPr>
+              <w:t>e</w:t>
+            </w:r>
+            <w:r>
+              <w:rPr>
+                <w:rFonts w:ascii="Calibri" w:eastAsia="Times New Roman" w:hAnsi="Calibri" w:cs="Arial"/>
+                <w:bCs/>
+                <w:sz w:val="20"/>
+                <w:szCs w:val="20"/>
+              </w:rPr>
+              <w:t xml:space="preserve"> will be recorded on a phone, any transfer of </w:t>
+            </w:r>
+            <w:r>
+              <w:rPr>
+                <w:rFonts w:ascii="Calibri" w:eastAsia="Times New Roman" w:hAnsi="Calibri" w:cs="Arial"/>
+                <w:bCs/>
+                <w:sz w:val="20"/>
+                <w:szCs w:val="20"/>
+              </w:rPr>
+              <w:t xml:space="preserve">the </w:t>
+            </w:r>
+            <w:r>
+              <w:rPr>
+                <w:rFonts w:ascii="Calibri" w:eastAsia="Times New Roman" w:hAnsi="Calibri" w:cs="Arial"/>
+                <w:bCs/>
+                <w:sz w:val="20"/>
+                <w:szCs w:val="20"/>
+              </w:rPr>
+              <w:t>data will be done privately, over secure communication channels</w:t>
+            </w:r>
+            <w:r>
+              <w:rPr>
+                <w:rFonts w:ascii="Calibri" w:eastAsia="Times New Roman" w:hAnsi="Calibri" w:cs="Arial"/>
+                <w:bCs/>
+                <w:sz w:val="20"/>
+                <w:szCs w:val="20"/>
+              </w:rPr>
+              <w:t xml:space="preserve"> of Outlook</w:t>
+            </w:r>
+            <w:r>
+              <w:rPr>
+                <w:rFonts w:ascii="Calibri" w:eastAsia="Times New Roman" w:hAnsi="Calibri" w:cs="Arial"/>
+                <w:bCs/>
+                <w:sz w:val="20"/>
+                <w:szCs w:val="20"/>
+              </w:rPr>
+              <w:t>’s</w:t>
+            </w:r>
+            <w:r>
+              <w:rPr>
+                <w:rFonts w:ascii="Calibri" w:eastAsia="Times New Roman" w:hAnsi="Calibri" w:cs="Arial"/>
+                <w:bCs/>
+                <w:sz w:val="20"/>
+                <w:szCs w:val="20"/>
+              </w:rPr>
+              <w:t xml:space="preserve"> OneDrive</w:t>
+            </w:r>
+            <w:r>
+              <w:rPr>
+                <w:rFonts w:ascii="Calibri" w:eastAsia="Times New Roman" w:hAnsi="Calibri" w:cs="Arial"/>
+                <w:bCs/>
+                <w:sz w:val="20"/>
+                <w:szCs w:val="20"/>
+              </w:rPr>
+              <w:t xml:space="preserve"> or highly encrypted services such as WhatsApp</w:t>
+            </w:r>
+            <w:r>
+              <w:rPr>
+                <w:rFonts w:ascii="Calibri" w:eastAsia="Times New Roman" w:hAnsi="Calibri" w:cs="Arial"/>
+                <w:bCs/>
+                <w:sz w:val="20"/>
+                <w:szCs w:val="20"/>
+              </w:rPr>
+              <w:t>.</w:t>
+            </w:r>
+            <w:r>
+              <w:rPr>
+                <w:rFonts w:ascii="Calibri" w:eastAsia="Times New Roman" w:hAnsi="Calibri" w:cs="Arial"/>
+                <w:bCs/>
+                <w:sz w:val="20"/>
+                <w:szCs w:val="20"/>
+              </w:rPr>
+              <w:t xml:space="preserve"> Once it is in storage it will not be shared outside professional use in the application</w:t>
+            </w:r>
+            <w:r>
+              <w:rPr>
+                <w:rFonts w:ascii="Calibri" w:eastAsia="Times New Roman" w:hAnsi="Calibri" w:cs="Arial"/>
+                <w:bCs/>
+                <w:sz w:val="20"/>
+                <w:szCs w:val="20"/>
+              </w:rPr>
+              <w:t xml:space="preserve"> and will be deleted from storage on devices where it is no longer essential.</w:t>
+            </w:r>
+          </w:p>
+          <w:p>
+            <w:pPr>
+              <w:pStyle w:val="ListParagraph"/>
+              <w:ind w:left="0"/>
+              <w:rPr>
+                <w:rFonts w:ascii="Calibri" w:eastAsia="Times New Roman" w:hAnsi="Calibri" w:cs="Arial"/>
+                <w:bCs/>
+                <w:sz w:val="20"/>
+                <w:szCs w:val="20"/>
+              </w:rPr>
+            </w:pPr>
+          </w:p>
+          <w:p>
+            <w:pPr>
+              <w:pStyle w:val="ListParagraph"/>
+              <w:ind w:left="0"/>
+              <w:rPr>
+                <w:rFonts w:ascii="Calibri" w:eastAsia="Times New Roman" w:hAnsi="Calibri" w:cs="Arial"/>
+                <w:bCs/>
+                <w:sz w:val="20"/>
+                <w:szCs w:val="20"/>
+              </w:rPr>
+            </w:pPr>
+            <w:r>
+              <w:rPr>
+                <w:rFonts w:ascii="Calibri" w:eastAsia="Times New Roman" w:hAnsi="Calibri" w:cs="Arial"/>
+                <w:bCs/>
+                <w:sz w:val="20"/>
+                <w:szCs w:val="20"/>
+              </w:rPr>
+              <w:t xml:space="preserve">Test user voice data will be collected </w:t>
+            </w:r>
+            <w:r>
+              <w:rPr>
+                <w:rFonts w:ascii="Calibri" w:eastAsia="Times New Roman" w:hAnsi="Calibri" w:cs="Arial"/>
+                <w:bCs/>
+                <w:sz w:val="20"/>
+                <w:szCs w:val="20"/>
+              </w:rPr>
+              <w:t>briefly and</w:t>
+            </w:r>
+            <w:r>
+              <w:rPr>
+                <w:rFonts w:ascii="Calibri" w:eastAsia="Times New Roman" w:hAnsi="Calibri" w:cs="Arial"/>
+                <w:bCs/>
+                <w:sz w:val="20"/>
+                <w:szCs w:val="20"/>
+              </w:rPr>
+              <w:t xml:space="preserve"> not transferred.</w:t>
+            </w:r>
+          </w:p>
+          <w:p>
+            <w:pPr>
+              <w:rPr>
+                <w:rFonts w:ascii="Calibri" w:eastAsia="Times New Roman" w:hAnsi="Calibri" w:cs="Arial"/>
+                <w:bCs/>
+                <w:sz w:val="20"/>
+                <w:szCs w:val="20"/>
+              </w:rPr>
+            </w:pPr>
+          </w:p>
+          <w:p>
+            <w:pPr>
+              <w:rPr>
+                <w:rFonts w:ascii="Calibri" w:eastAsia="Times New Roman" w:hAnsi="Calibri" w:cs="Arial"/>
+                <w:bCs/>
+                <w:sz w:val="20"/>
+                <w:szCs w:val="20"/>
+              </w:rPr>
+            </w:pPr>
+            <w:r>
+              <w:rPr>
+                <w:rFonts w:ascii="Calibri" w:eastAsia="Times New Roman" w:hAnsi="Calibri" w:cs="Arial"/>
+                <w:bCs/>
+                <w:sz w:val="20"/>
+                <w:szCs w:val="20"/>
+              </w:rPr>
+              <w:t>Data will be collected in questionnaires</w:t>
+            </w:r>
+            <w:r>
+              <w:rPr>
+                <w:rFonts w:ascii="Calibri" w:eastAsia="Times New Roman" w:hAnsi="Calibri" w:cs="Arial"/>
+                <w:bCs/>
+                <w:sz w:val="20"/>
+                <w:szCs w:val="20"/>
+              </w:rPr>
+              <w:t>. One questionnaire will collect medical terms that professionals find difficult to pronounce. The second will ask questions</w:t>
+            </w:r>
+            <w:r>
+              <w:rPr>
+                <w:rFonts w:ascii="Calibri" w:eastAsia="Times New Roman" w:hAnsi="Calibri" w:cs="Arial"/>
+                <w:bCs/>
+                <w:sz w:val="20"/>
+                <w:szCs w:val="20"/>
+              </w:rPr>
+              <w:t xml:space="preserve"> that describe the users experience once they have used the application. This data will be in written form or on a scale between 1 and 10.</w:t>
+            </w:r>
+            <w:r>
+              <w:rPr>
+                <w:rFonts w:ascii="Calibri" w:eastAsia="Times New Roman" w:hAnsi="Calibri" w:cs="Arial"/>
+                <w:bCs/>
+                <w:sz w:val="20"/>
+                <w:szCs w:val="20"/>
+              </w:rPr>
+              <w:t xml:space="preserve"> This data will be collected using </w:t>
+            </w:r>
+            <w:r>
+              <w:rPr>
+                <w:rFonts w:ascii="Calibri" w:eastAsia="Times New Roman" w:hAnsi="Calibri" w:cs="Arial"/>
+                <w:bCs/>
+                <w:sz w:val="20"/>
+                <w:szCs w:val="20"/>
+              </w:rPr>
+              <w:t>Qualtrics.</w:t>
+            </w:r>
+          </w:p>
+          <w:p>
+            <w:pPr>
+              <w:rPr>
+                <w:rFonts w:ascii="Calibri" w:eastAsia="Times New Roman" w:hAnsi="Calibri" w:cs="Arial"/>
+                <w:bCs/>
+                <w:sz w:val="20"/>
+                <w:szCs w:val="20"/>
+              </w:rPr>
+            </w:pPr>
+          </w:p>
+          <w:p>
+            <w:pPr>
+              <w:rPr>
+                <w:rFonts w:ascii="Calibri" w:eastAsia="Times New Roman" w:hAnsi="Calibri" w:cs="Arial"/>
+                <w:bCs/>
+                <w:sz w:val="20"/>
+                <w:szCs w:val="20"/>
+              </w:rPr>
+            </w:pPr>
+            <w:r>
+              <w:rPr>
+                <w:rFonts w:ascii="Calibri" w:eastAsia="Times New Roman" w:hAnsi="Calibri" w:cs="Arial"/>
+                <w:bCs/>
+                <w:sz w:val="20"/>
+                <w:szCs w:val="20"/>
+              </w:rPr>
+              <w:t xml:space="preserve">Joanna Moreland and </w:t>
+            </w:r>
+            <w:proofErr w:type="spellStart"/>
+            <w:r>
+              <w:rPr>
+                <w:rFonts w:ascii="Calibri" w:eastAsia="Times New Roman" w:hAnsi="Calibri" w:cs="Arial"/>
+                <w:bCs/>
+                <w:sz w:val="20"/>
+                <w:szCs w:val="20"/>
+              </w:rPr>
+              <w:t>Ishbel</w:t>
+            </w:r>
+            <w:proofErr w:type="spellEnd"/>
+            <w:r>
+              <w:rPr>
+                <w:rFonts w:ascii="Calibri" w:eastAsia="Times New Roman" w:hAnsi="Calibri" w:cs="Arial"/>
+                <w:bCs/>
+                <w:sz w:val="20"/>
+                <w:szCs w:val="20"/>
+              </w:rPr>
+              <w:t xml:space="preserve"> Duncan (Supervisor) will have access to the raw data.</w:t>
+            </w:r>
+            <w:r>
+              <w:rPr>
+                <w:rFonts w:ascii="Calibri" w:eastAsia="Times New Roman" w:hAnsi="Calibri" w:cs="Arial"/>
+                <w:bCs/>
+                <w:sz w:val="20"/>
+                <w:szCs w:val="20"/>
+              </w:rPr>
+              <w:t xml:space="preserve"> </w:t>
+            </w:r>
+            <w:r>
+              <w:rPr>
+                <w:rFonts w:ascii="Calibri" w:eastAsia="Times New Roman" w:hAnsi="Calibri" w:cs="Arial"/>
+                <w:bCs/>
+                <w:sz w:val="20"/>
+                <w:szCs w:val="20"/>
+              </w:rPr>
+              <w:t>Test u</w:t>
+            </w:r>
+            <w:r>
+              <w:rPr>
+                <w:rFonts w:ascii="Calibri" w:eastAsia="Times New Roman" w:hAnsi="Calibri" w:cs="Arial"/>
+                <w:bCs/>
+                <w:sz w:val="20"/>
+                <w:szCs w:val="20"/>
+              </w:rPr>
+              <w:t>sers</w:t>
+            </w:r>
+            <w:r>
+              <w:rPr>
+                <w:rFonts w:ascii="Calibri" w:eastAsia="Times New Roman" w:hAnsi="Calibri" w:cs="Arial"/>
+                <w:bCs/>
+                <w:sz w:val="20"/>
+                <w:szCs w:val="20"/>
+              </w:rPr>
+              <w:t xml:space="preserve"> </w:t>
+            </w:r>
+            <w:r>
+              <w:rPr>
+                <w:rFonts w:ascii="Calibri" w:eastAsia="Times New Roman" w:hAnsi="Calibri" w:cs="Arial"/>
+                <w:bCs/>
+                <w:sz w:val="20"/>
+                <w:szCs w:val="20"/>
+              </w:rPr>
+              <w:t>will have access t</w:t>
+            </w:r>
+            <w:r>
+              <w:rPr>
+                <w:rFonts w:ascii="Calibri" w:eastAsia="Times New Roman" w:hAnsi="Calibri" w:cs="Arial"/>
+                <w:bCs/>
+                <w:sz w:val="20"/>
+                <w:szCs w:val="20"/>
+              </w:rPr>
+              <w:t>o</w:t>
+            </w:r>
+            <w:r>
+              <w:rPr>
+                <w:rFonts w:ascii="Calibri" w:eastAsia="Times New Roman" w:hAnsi="Calibri" w:cs="Arial"/>
+                <w:bCs/>
+                <w:sz w:val="20"/>
+                <w:szCs w:val="20"/>
+              </w:rPr>
+              <w:t xml:space="preserve"> </w:t>
+            </w:r>
+            <w:r>
+              <w:rPr>
+                <w:rFonts w:ascii="Calibri" w:eastAsia="Times New Roman" w:hAnsi="Calibri" w:cs="Arial"/>
+                <w:bCs/>
+                <w:sz w:val="20"/>
+                <w:szCs w:val="20"/>
+              </w:rPr>
+              <w:t>identifiable</w:t>
+            </w:r>
+            <w:r>
+              <w:rPr>
+                <w:rFonts w:ascii="Calibri" w:eastAsia="Times New Roman" w:hAnsi="Calibri" w:cs="Arial"/>
+                <w:bCs/>
+                <w:sz w:val="20"/>
+                <w:szCs w:val="20"/>
+              </w:rPr>
+              <w:t xml:space="preserve"> </w:t>
+            </w:r>
+            <w:r>
+              <w:rPr>
+                <w:rFonts w:ascii="Calibri" w:eastAsia="Times New Roman" w:hAnsi="Calibri" w:cs="Arial"/>
+                <w:bCs/>
+                <w:sz w:val="20"/>
+                <w:szCs w:val="20"/>
+              </w:rPr>
+              <w:t>recordings</w:t>
+            </w:r>
+            <w:r>
+              <w:rPr>
+                <w:rFonts w:ascii="Calibri" w:eastAsia="Times New Roman" w:hAnsi="Calibri" w:cs="Arial"/>
+                <w:bCs/>
+                <w:sz w:val="20"/>
+                <w:szCs w:val="20"/>
+              </w:rPr>
+              <w:t>.</w:t>
+            </w:r>
+            <w:r>
+              <w:rPr>
+                <w:rFonts w:ascii="Calibri" w:eastAsia="Times New Roman" w:hAnsi="Calibri" w:cs="Arial"/>
+                <w:bCs/>
+                <w:sz w:val="20"/>
+                <w:szCs w:val="20"/>
+              </w:rPr>
+              <w:t xml:space="preserve"> Markers will have access to processed data in a report.</w:t>
+            </w:r>
+            <w:r>
+              <w:rPr>
+                <w:rFonts w:ascii="Calibri" w:eastAsia="Times New Roman" w:hAnsi="Calibri" w:cs="Arial"/>
+                <w:bCs/>
+                <w:sz w:val="20"/>
+                <w:szCs w:val="20"/>
+              </w:rPr>
+              <w:t xml:space="preserve"> Data will be stored on computer science servers.</w:t>
+            </w:r>
+          </w:p>
+          <w:p>
+            <w:pPr>
+              <w:rPr>
+                <w:rFonts w:ascii="Calibri" w:eastAsia="Times New Roman" w:hAnsi="Calibri" w:cs="Arial"/>
+                <w:bCs/>
+                <w:sz w:val="20"/>
+                <w:szCs w:val="20"/>
+              </w:rPr>
+            </w:pPr>
+          </w:p>
+          <w:p>
+            <w:pPr>
+              <w:rPr>
+                <w:rFonts w:ascii="Calibri" w:eastAsia="Times New Roman" w:hAnsi="Calibri" w:cs="Arial"/>
+                <w:bCs/>
+                <w:sz w:val="20"/>
+                <w:szCs w:val="20"/>
+              </w:rPr>
+            </w:pPr>
+            <w:r>
+              <w:rPr>
+                <w:rFonts w:ascii="Calibri" w:eastAsia="Times New Roman" w:hAnsi="Calibri" w:cs="Arial"/>
+                <w:bCs/>
+                <w:sz w:val="20"/>
+                <w:szCs w:val="20"/>
+              </w:rPr>
+              <w:t xml:space="preserve">In trials, user voice recordings are deleted once </w:t>
+            </w:r>
+            <w:r>
+              <w:rPr>
+                <w:rFonts w:ascii="Calibri" w:eastAsia="Times New Roman" w:hAnsi="Calibri" w:cs="Arial"/>
+                <w:bCs/>
+                <w:sz w:val="20"/>
+                <w:szCs w:val="20"/>
+              </w:rPr>
+              <w:t>comparison</w:t>
+            </w:r>
+            <w:r>
+              <w:rPr>
+                <w:rFonts w:ascii="Calibri" w:eastAsia="Times New Roman" w:hAnsi="Calibri" w:cs="Arial"/>
+                <w:bCs/>
+                <w:sz w:val="20"/>
+                <w:szCs w:val="20"/>
+              </w:rPr>
+              <w:t xml:space="preserve"> with the practitioner recordings is completed.</w:t>
+            </w:r>
+          </w:p>
+        </w:tc>
+      </w:tr>
+      <w:tr>
+        <w:tc>
+          <w:tcPr>
+            <w:tcW w:w="10447" w:type="dxa"/>
+            <w:gridSpan w:val="3"/>
+            <w:tcBorders>
+              <w:top w:val="single" w:sz="4" w:space="0" w:color="A5A5A5" w:themeColor="accent3"/>
+              <w:left w:val="single" w:sz="4" w:space="0" w:color="A5A5A5" w:themeColor="accent3"/>
+              <w:bottom w:val="single" w:sz="4" w:space="0" w:color="A5A5A5" w:themeColor="accent3"/>
+              <w:right w:val="single" w:sz="4" w:space="0" w:color="A5A5A5" w:themeColor="accent3"/>
+            </w:tcBorders>
+          </w:tcPr>
+          <w:p>
+            <w:pPr>
+              <w:pStyle w:val="ListParagraph"/>
+              <w:numPr>
+                <w:ilvl w:val="0"/>
+                <w:numId w:val="7"/>
+              </w:numPr>
+              <w:rPr>
+                <w:rFonts w:ascii="Calibri" w:eastAsia="Times New Roman" w:hAnsi="Calibri" w:cs="Arial"/>
+                <w:b/>
+                <w:sz w:val="20"/>
+                <w:szCs w:val="20"/>
+              </w:rPr>
+            </w:pPr>
+            <w:bookmarkStart w:id="12" w:name="_Hlk8813504"/>
+            <w:r>
+              <w:rPr>
+                <w:rFonts w:ascii="Calibri" w:eastAsia="Times New Roman" w:hAnsi="Calibri" w:cs="Arial"/>
+                <w:b/>
+                <w:sz w:val="20"/>
+                <w:szCs w:val="20"/>
+              </w:rPr>
+              <w:t xml:space="preserve"> Storage, Backup and Access</w:t>
+            </w:r>
+            <w:r>
+              <w:rPr>
+                <w:rFonts w:ascii="Calibri" w:eastAsia="Times New Roman" w:hAnsi="Calibri" w:cs="Arial"/>
+                <w:b/>
+                <w:sz w:val="20"/>
+                <w:szCs w:val="20"/>
+              </w:rPr>
+              <w:t xml:space="preserve"> </w:t>
+            </w:r>
+            <w:r>
+              <w:rPr>
+                <w:bCs/>
+                <w:caps/>
+                <w:noProof/>
+                <w:sz w:val="20"/>
+                <w:szCs w:val="20"/>
+              </w:rPr>
+              <w:drawing>
+                <wp:inline distT="0" distB="0" distL="0" distR="0" wp14:anchorId="3752CE0C" wp14:editId="4EF5081B">
+                  <wp:extent cx="125996" cy="125996"/>
+                  <wp:effectExtent l="0" t="0" r="7620" b="7620"/>
+                  <wp:docPr id="74" name="Graphic 74" descr="Information">
+                    <a:hlinkClick xmlns:a="http://schemas.openxmlformats.org/drawingml/2006/main" r:id="rId53" tooltip="Check the guidance on data management"/>
+                  </wp:docPr>
+                  <wp:cNvGraphicFramePr>
+                    <a:graphicFrameLocks xmlns:a="http://schemas.openxmlformats.org/drawingml/2006/main" noChangeAspect="1"/>
+                  </wp:cNvGraphicFramePr>
+                  <a:graphic xmlns:a="http://schemas.openxmlformats.org/drawingml/2006/main">
+                    <a:graphicData uri="http://schemas.openxmlformats.org/drawingml/2006/picture">
+                      <pic:pic xmlns:pic="http://schemas.openxmlformats.org/drawingml/2006/picture">
+                        <pic:nvPicPr>
+                          <pic:cNvPr id="74" name="Graphic 74" descr="Information">
+                            <a:hlinkClick r:id="rId53" tooltip="Check the guidance on data management"/>
+                          </pic:cNvPr>
+                          <pic:cNvPicPr/>
+                        </pic:nvPicPr>
+                        <pic:blipFill>
+                          <a:blip r:embed="rId25" cstate="print">
+                            <a:extLst>
+                              <a:ext uri="{28A0092B-C50C-407E-A947-70E740481C1C}">
+                                <a14:useLocalDpi xmlns:a14="http://schemas.microsoft.com/office/drawing/2010/main" val="0"/>
+                              </a:ext>
+                              <a:ext uri="{96DAC541-7B7A-43D3-8B79-37D633B846F1}">
+                                <asvg:svgBlip xmlns:asvg="http://schemas.microsoft.com/office/drawing/2016/SVG/main" r:embed="rId26"/>
+                              </a:ext>
+                            </a:extLst>
+                          </a:blip>
+                          <a:stretch>
+                            <a:fillRect/>
+                          </a:stretch>
+                        </pic:blipFill>
+                        <pic:spPr>
+                          <a:xfrm>
+                            <a:off x="0" y="0"/>
+                            <a:ext cx="125996" cy="125996"/>
+                          </a:xfrm>
+                          <a:prstGeom prst="rect">
+                            <a:avLst/>
+                          </a:prstGeom>
+                        </pic:spPr>
+                      </pic:pic>
+                    </a:graphicData>
+                  </a:graphic>
+                </wp:inline>
+              </w:drawing>
+            </w:r>
+          </w:p>
+          <w:p>
+            <w:pPr>
+              <w:rPr>
+                <w:rFonts w:ascii="Calibri" w:eastAsia="Times New Roman" w:hAnsi="Calibri" w:cs="Arial"/>
+                <w:sz w:val="4"/>
+                <w:szCs w:val="4"/>
+              </w:rPr>
+            </w:pPr>
+          </w:p>
+          <w:p>
+            <w:pPr>
+              <w:rPr>
+                <w:sz w:val="20"/>
+                <w:szCs w:val="20"/>
+              </w:rPr>
+            </w:pPr>
+            <w:r>
+              <w:rPr>
+                <w:sz w:val="20"/>
+                <w:szCs w:val="20"/>
+              </w:rPr>
+              <w:t>Describe how</w:t>
+            </w:r>
+            <w:r>
+              <w:rPr>
+                <w:sz w:val="20"/>
+                <w:szCs w:val="20"/>
+              </w:rPr>
+              <w:t xml:space="preserve"> the data will be</w:t>
+            </w:r>
+            <w:r>
+              <w:rPr>
+                <w:sz w:val="20"/>
+                <w:szCs w:val="20"/>
+              </w:rPr>
+              <w:t xml:space="preserve"> </w:t>
+            </w:r>
+            <w:r>
+              <w:rPr>
+                <w:sz w:val="20"/>
+                <w:szCs w:val="20"/>
+              </w:rPr>
+              <w:t>securely</w:t>
+            </w:r>
+            <w:r>
+              <w:rPr>
+                <w:sz w:val="20"/>
+                <w:szCs w:val="20"/>
+              </w:rPr>
+              <w:t xml:space="preserve"> </w:t>
+            </w:r>
+            <w:r>
+              <w:rPr>
+                <w:sz w:val="20"/>
+                <w:szCs w:val="20"/>
+              </w:rPr>
+              <w:t>stored</w:t>
+            </w:r>
+            <w:r>
+              <w:rPr>
+                <w:sz w:val="20"/>
+                <w:szCs w:val="20"/>
+              </w:rPr>
+              <w:t>, backed up and accessed</w:t>
+            </w:r>
+          </w:p>
+          <w:p>
+            <w:pPr>
+              <w:rPr>
+                <w:b/>
+                <w:sz w:val="4"/>
+                <w:szCs w:val="4"/>
+              </w:rPr>
+            </w:pPr>
+          </w:p>
+        </w:tc>
+      </w:tr>
+      <w:tr>
+        <w:trPr>
+          <w:trHeight w:val="2238"/>
+        </w:trPr>
+        <w:tc>
+          <w:tcPr>
+            <w:tcW w:w="10447" w:type="dxa"/>
+            <w:gridSpan w:val="3"/>
+            <w:tcBorders>
+              <w:top w:val="single" w:sz="4" w:space="0" w:color="A5A5A5" w:themeColor="accent3"/>
+              <w:left w:val="single" w:sz="4" w:space="0" w:color="A5A5A5" w:themeColor="accent3"/>
+              <w:bottom w:val="single" w:sz="4" w:space="0" w:color="A5A5A5" w:themeColor="accent3"/>
+              <w:right w:val="single" w:sz="4" w:space="0" w:color="A5A5A5" w:themeColor="accent3"/>
+            </w:tcBorders>
+          </w:tcPr>
+          <w:p>
+            <w:pPr>
+              <w:rPr>
+                <w:rFonts w:ascii="Calibri" w:eastAsia="Times New Roman" w:hAnsi="Calibri" w:cs="Arial"/>
+                <w:bCs/>
+                <w:sz w:val="20"/>
+                <w:szCs w:val="20"/>
+              </w:rPr>
+            </w:pPr>
+            <w:r>
+              <w:rPr>
+                <w:rFonts w:ascii="Calibri" w:eastAsia="Times New Roman" w:hAnsi="Calibri" w:cs="Arial"/>
+                <w:bCs/>
+                <w:sz w:val="20"/>
+                <w:szCs w:val="20"/>
+              </w:rPr>
+              <w:t xml:space="preserve">The </w:t>
+            </w:r>
+            <w:r>
+              <w:rPr>
+                <w:rFonts w:ascii="Calibri" w:eastAsia="Times New Roman" w:hAnsi="Calibri" w:cs="Arial"/>
+                <w:bCs/>
+                <w:sz w:val="20"/>
+                <w:szCs w:val="20"/>
+              </w:rPr>
+              <w:t xml:space="preserve">practitioner’s </w:t>
+            </w:r>
+            <w:r>
+              <w:rPr>
+                <w:rFonts w:ascii="Calibri" w:eastAsia="Times New Roman" w:hAnsi="Calibri" w:cs="Arial"/>
+                <w:bCs/>
+                <w:sz w:val="20"/>
+                <w:szCs w:val="20"/>
+              </w:rPr>
+              <w:t xml:space="preserve">recordings </w:t>
+            </w:r>
+            <w:r>
+              <w:rPr>
+                <w:rFonts w:ascii="Calibri" w:eastAsia="Times New Roman" w:hAnsi="Calibri" w:cs="Arial"/>
+                <w:bCs/>
+                <w:sz w:val="20"/>
+                <w:szCs w:val="20"/>
+              </w:rPr>
+              <w:t>will be stored in a FULLY IDENTIFIABLE form, which means that the data will be identifiable as</w:t>
+            </w:r>
+            <w:r>
+              <w:rPr>
+                <w:rFonts w:ascii="Calibri" w:eastAsia="Times New Roman" w:hAnsi="Calibri" w:cs="Arial"/>
+                <w:bCs/>
+                <w:sz w:val="20"/>
+                <w:szCs w:val="20"/>
+              </w:rPr>
+              <w:t xml:space="preserve"> </w:t>
+            </w:r>
+            <w:r>
+              <w:rPr>
+                <w:rFonts w:ascii="Calibri" w:eastAsia="Times New Roman" w:hAnsi="Calibri" w:cs="Arial"/>
+                <w:bCs/>
+                <w:sz w:val="20"/>
+                <w:szCs w:val="20"/>
+              </w:rPr>
+              <w:t xml:space="preserve">that of the participant. The fully identifiable data will be stored </w:t>
+            </w:r>
+            <w:r>
+              <w:rPr>
+                <w:rFonts w:ascii="Calibri" w:eastAsia="Times New Roman" w:hAnsi="Calibri" w:cs="Arial"/>
+                <w:bCs/>
+                <w:sz w:val="20"/>
+                <w:szCs w:val="20"/>
+              </w:rPr>
+              <w:t>on</w:t>
+            </w:r>
+            <w:r>
+              <w:rPr>
+                <w:rFonts w:ascii="Calibri" w:eastAsia="Times New Roman" w:hAnsi="Calibri" w:cs="Arial"/>
+                <w:bCs/>
+                <w:sz w:val="20"/>
+                <w:szCs w:val="20"/>
+              </w:rPr>
+              <w:t xml:space="preserve"> </w:t>
+            </w:r>
+            <w:r>
+              <w:rPr>
+                <w:rFonts w:ascii="Calibri" w:hAnsi="Calibri" w:cs="Calibri"/>
+                <w:sz w:val="20"/>
+                <w:szCs w:val="20"/>
+              </w:rPr>
+              <w:t>Computer Science servers</w:t>
+            </w:r>
+            <w:r>
+              <w:rPr>
+                <w:rFonts w:ascii="Calibri" w:hAnsi="Calibri" w:cs="Calibri"/>
+                <w:sz w:val="20"/>
+                <w:szCs w:val="20"/>
+              </w:rPr>
+              <w:t xml:space="preserve"> and the researcher’s own password </w:t>
+            </w:r>
+            <w:r>
+              <w:rPr>
+                <w:rFonts w:ascii="Calibri" w:hAnsi="Calibri" w:cs="Calibri"/>
+                <w:sz w:val="20"/>
+                <w:szCs w:val="20"/>
+              </w:rPr>
+              <w:t>p</w:t>
+            </w:r>
+            <w:r>
+              <w:rPr>
+                <w:rFonts w:ascii="Calibri" w:hAnsi="Calibri" w:cs="Calibri"/>
+                <w:sz w:val="20"/>
+                <w:szCs w:val="20"/>
+              </w:rPr>
+              <w:t>rotected device</w:t>
+            </w:r>
+            <w:r>
+              <w:rPr>
+                <w:rFonts w:ascii="Calibri" w:eastAsia="Times New Roman" w:hAnsi="Calibri" w:cs="Arial"/>
+                <w:bCs/>
+                <w:sz w:val="20"/>
+                <w:szCs w:val="20"/>
+              </w:rPr>
+              <w:t xml:space="preserve">, and </w:t>
+            </w:r>
+            <w:r>
+              <w:rPr>
+                <w:rFonts w:ascii="Calibri" w:eastAsia="Times New Roman" w:hAnsi="Calibri" w:cs="Arial"/>
+                <w:bCs/>
+                <w:sz w:val="20"/>
+                <w:szCs w:val="20"/>
+              </w:rPr>
+              <w:t>only</w:t>
+            </w:r>
+            <w:r>
+              <w:rPr>
+                <w:rFonts w:ascii="Calibri" w:hAnsi="Calibri" w:cs="Calibri"/>
+                <w:sz w:val="20"/>
+                <w:szCs w:val="20"/>
+              </w:rPr>
+              <w:t xml:space="preserve"> Joanna Moreland</w:t>
+            </w:r>
+            <w:r>
+              <w:rPr>
+                <w:rFonts w:ascii="Calibri" w:hAnsi="Calibri" w:cs="Calibri"/>
+                <w:sz w:val="20"/>
+                <w:szCs w:val="20"/>
+              </w:rPr>
+              <w:t xml:space="preserve">, </w:t>
+            </w:r>
+            <w:proofErr w:type="spellStart"/>
+            <w:r>
+              <w:rPr>
+                <w:rFonts w:ascii="Calibri" w:hAnsi="Calibri" w:cs="Calibri"/>
+                <w:sz w:val="20"/>
+                <w:szCs w:val="20"/>
+              </w:rPr>
+              <w:t>Ishbel</w:t>
+            </w:r>
+            <w:proofErr w:type="spellEnd"/>
+            <w:r>
+              <w:rPr>
+                <w:rFonts w:ascii="Calibri" w:hAnsi="Calibri" w:cs="Calibri"/>
+                <w:sz w:val="20"/>
+                <w:szCs w:val="20"/>
+              </w:rPr>
+              <w:t xml:space="preserve"> Duncan (Supervisor)</w:t>
+            </w:r>
+            <w:r>
+              <w:rPr>
+                <w:rFonts w:ascii="Calibri" w:hAnsi="Calibri" w:cs="Calibri"/>
+                <w:sz w:val="20"/>
+                <w:szCs w:val="20"/>
+              </w:rPr>
+              <w:t>, the dissertation marker and</w:t>
+            </w:r>
+            <w:r>
+              <w:rPr>
+                <w:rFonts w:ascii="Calibri" w:eastAsia="Times New Roman" w:hAnsi="Calibri" w:cs="Arial"/>
+                <w:bCs/>
+                <w:sz w:val="20"/>
+                <w:szCs w:val="20"/>
+              </w:rPr>
+              <w:t xml:space="preserve"> </w:t>
+            </w:r>
+            <w:r>
+              <w:rPr>
+                <w:rFonts w:ascii="Calibri" w:eastAsia="Times New Roman" w:hAnsi="Calibri" w:cs="Arial"/>
+                <w:bCs/>
+                <w:sz w:val="20"/>
+                <w:szCs w:val="20"/>
+              </w:rPr>
+              <w:t xml:space="preserve">test </w:t>
+            </w:r>
+            <w:r>
+              <w:rPr>
+                <w:rFonts w:ascii="Calibri" w:eastAsia="Times New Roman" w:hAnsi="Calibri" w:cs="Arial"/>
+                <w:bCs/>
+                <w:sz w:val="20"/>
+                <w:szCs w:val="20"/>
+              </w:rPr>
+              <w:t>users of the application</w:t>
+            </w:r>
+            <w:r>
+              <w:rPr>
+                <w:rFonts w:ascii="Calibri" w:eastAsia="Times New Roman" w:hAnsi="Calibri" w:cs="Arial"/>
+                <w:bCs/>
+                <w:sz w:val="20"/>
+                <w:szCs w:val="20"/>
+              </w:rPr>
+              <w:t xml:space="preserve"> will</w:t>
+            </w:r>
+            <w:r>
+              <w:rPr>
+                <w:rFonts w:ascii="Calibri" w:eastAsia="Times New Roman" w:hAnsi="Calibri" w:cs="Arial"/>
+                <w:bCs/>
+                <w:sz w:val="20"/>
+                <w:szCs w:val="20"/>
+              </w:rPr>
+              <w:t xml:space="preserve"> </w:t>
+            </w:r>
+            <w:r>
+              <w:rPr>
+                <w:rFonts w:ascii="Calibri" w:eastAsia="Times New Roman" w:hAnsi="Calibri" w:cs="Arial"/>
+                <w:bCs/>
+                <w:sz w:val="20"/>
+                <w:szCs w:val="20"/>
+              </w:rPr>
+              <w:t>be able to access it.</w:t>
+            </w:r>
+            <w:r>
+              <w:rPr>
+                <w:rFonts w:ascii="Calibri" w:eastAsia="Times New Roman" w:hAnsi="Calibri" w:cs="Arial"/>
+                <w:bCs/>
+                <w:sz w:val="20"/>
+                <w:szCs w:val="20"/>
+              </w:rPr>
+              <w:t xml:space="preserve"> The audio will be shared with test users and the audio recorder will be made aware of this via the PIS recorder as they may be identified by their voice data.</w:t>
+            </w:r>
+          </w:p>
+          <w:p>
+            <w:pPr>
+              <w:rPr>
+                <w:rFonts w:ascii="Calibri" w:eastAsia="Times New Roman" w:hAnsi="Calibri" w:cs="Arial"/>
+                <w:bCs/>
+                <w:sz w:val="20"/>
+                <w:szCs w:val="20"/>
+              </w:rPr>
+            </w:pPr>
+          </w:p>
+          <w:p>
+            <w:pPr>
+              <w:rPr>
+                <w:rFonts w:ascii="Calibri" w:eastAsia="Times New Roman" w:hAnsi="Calibri" w:cs="Arial"/>
+                <w:bCs/>
+                <w:sz w:val="20"/>
+                <w:szCs w:val="20"/>
+              </w:rPr>
+            </w:pPr>
+            <w:r>
+              <w:rPr>
+                <w:rFonts w:ascii="Calibri" w:eastAsia="Times New Roman" w:hAnsi="Calibri" w:cs="Arial"/>
+                <w:bCs/>
+                <w:sz w:val="20"/>
+                <w:szCs w:val="20"/>
+              </w:rPr>
+              <w:t xml:space="preserve">Test user’s voice data will be </w:t>
+            </w:r>
+            <w:r>
+              <w:rPr>
+                <w:rFonts w:ascii="Calibri" w:eastAsia="Times New Roman" w:hAnsi="Calibri" w:cs="Arial"/>
+                <w:bCs/>
+                <w:sz w:val="20"/>
+                <w:szCs w:val="20"/>
+              </w:rPr>
+              <w:t>used</w:t>
+            </w:r>
+            <w:r>
+              <w:rPr>
+                <w:rFonts w:ascii="Calibri" w:eastAsia="Times New Roman" w:hAnsi="Calibri" w:cs="Arial"/>
+                <w:bCs/>
+                <w:sz w:val="20"/>
+                <w:szCs w:val="20"/>
+              </w:rPr>
+              <w:t xml:space="preserve"> briefly to compare it to the practitioner’s recordings</w:t>
+            </w:r>
+            <w:r>
+              <w:rPr>
+                <w:rFonts w:ascii="Calibri" w:eastAsia="Times New Roman" w:hAnsi="Calibri" w:cs="Arial"/>
+                <w:bCs/>
+                <w:sz w:val="20"/>
+                <w:szCs w:val="20"/>
+              </w:rPr>
+              <w:t>.</w:t>
+            </w:r>
+            <w:r>
+              <w:rPr>
+                <w:rFonts w:ascii="Calibri" w:eastAsia="Times New Roman" w:hAnsi="Calibri" w:cs="Arial"/>
+                <w:bCs/>
+                <w:sz w:val="20"/>
+                <w:szCs w:val="20"/>
+              </w:rPr>
+              <w:t xml:space="preserve"> It will be destroyed immediately after use.</w:t>
+            </w:r>
+          </w:p>
+          <w:p>
+            <w:pPr>
+              <w:rPr>
+                <w:rFonts w:ascii="Calibri" w:eastAsia="Times New Roman" w:hAnsi="Calibri" w:cs="Arial"/>
+                <w:b/>
+                <w:sz w:val="20"/>
+                <w:szCs w:val="20"/>
+              </w:rPr>
+            </w:pPr>
+          </w:p>
+          <w:p>
+            <w:pPr>
+              <w:rPr>
+                <w:rFonts w:ascii="Calibri" w:eastAsia="Times New Roman" w:hAnsi="Calibri" w:cs="Calibri"/>
+                <w:b/>
+                <w:sz w:val="18"/>
+                <w:szCs w:val="18"/>
+              </w:rPr>
+            </w:pPr>
+            <w:r>
+              <w:rPr>
+                <w:rFonts w:ascii="Calibri" w:hAnsi="Calibri" w:cs="Calibri"/>
+                <w:sz w:val="20"/>
+                <w:szCs w:val="20"/>
+              </w:rPr>
+              <w:t>All</w:t>
+            </w:r>
+            <w:r>
+              <w:rPr>
+                <w:rFonts w:ascii="Calibri" w:hAnsi="Calibri" w:cs="Calibri"/>
+                <w:sz w:val="20"/>
+                <w:szCs w:val="20"/>
+              </w:rPr>
+              <w:t xml:space="preserve"> </w:t>
+            </w:r>
+            <w:r>
+              <w:rPr>
+                <w:rFonts w:ascii="Calibri" w:hAnsi="Calibri" w:cs="Calibri"/>
+                <w:sz w:val="20"/>
+                <w:szCs w:val="20"/>
+              </w:rPr>
+              <w:t xml:space="preserve">questionnaire </w:t>
+            </w:r>
+            <w:r>
+              <w:rPr>
+                <w:rFonts w:ascii="Calibri" w:hAnsi="Calibri" w:cs="Calibri"/>
+                <w:sz w:val="20"/>
+                <w:szCs w:val="20"/>
+              </w:rPr>
+              <w:t xml:space="preserve">data will be stored in an ANONYMISED form, which means that parts of the data will be edited or deleted such that no-one, including the researchers, could use any reasonably available means to identify participants from the data. </w:t>
+            </w:r>
+            <w:r>
+              <w:rPr>
+                <w:rFonts w:ascii="Calibri" w:hAnsi="Calibri" w:cs="Calibri"/>
+                <w:sz w:val="20"/>
+                <w:szCs w:val="20"/>
+              </w:rPr>
+              <w:lastRenderedPageBreak/>
+              <w:t>The un-anonymised data will then be permanently deleted. The anonymised data will be stored in Computer Science servers</w:t>
+            </w:r>
+            <w:r>
+              <w:rPr>
+                <w:rFonts w:ascii="Calibri" w:hAnsi="Calibri" w:cs="Calibri"/>
+                <w:sz w:val="20"/>
+                <w:szCs w:val="20"/>
+              </w:rPr>
+              <w:t xml:space="preserve"> and the researcher’s </w:t>
+            </w:r>
+            <w:r>
+              <w:rPr>
+                <w:rFonts w:ascii="Calibri" w:hAnsi="Calibri" w:cs="Calibri"/>
+                <w:sz w:val="20"/>
+                <w:szCs w:val="20"/>
+              </w:rPr>
+              <w:t xml:space="preserve">own </w:t>
+            </w:r>
+            <w:r>
+              <w:rPr>
+                <w:rFonts w:ascii="Calibri" w:hAnsi="Calibri" w:cs="Calibri"/>
+                <w:sz w:val="20"/>
+                <w:szCs w:val="20"/>
+              </w:rPr>
+              <w:t>password protected device</w:t>
+            </w:r>
+            <w:r>
+              <w:rPr>
+                <w:rFonts w:ascii="Calibri" w:hAnsi="Calibri" w:cs="Calibri"/>
+                <w:sz w:val="20"/>
+                <w:szCs w:val="20"/>
+              </w:rPr>
+              <w:t>, and only Joanna Moreland</w:t>
+            </w:r>
+            <w:r>
+              <w:rPr>
+                <w:rFonts w:ascii="Calibri" w:hAnsi="Calibri" w:cs="Calibri"/>
+                <w:sz w:val="20"/>
+                <w:szCs w:val="20"/>
+              </w:rPr>
+              <w:t xml:space="preserve">, </w:t>
+            </w:r>
+            <w:proofErr w:type="spellStart"/>
+            <w:r>
+              <w:rPr>
+                <w:rFonts w:ascii="Calibri" w:hAnsi="Calibri" w:cs="Calibri"/>
+                <w:sz w:val="20"/>
+                <w:szCs w:val="20"/>
+              </w:rPr>
+              <w:t>Ishbel</w:t>
+            </w:r>
+            <w:proofErr w:type="spellEnd"/>
+            <w:r>
+              <w:rPr>
+                <w:rFonts w:ascii="Calibri" w:hAnsi="Calibri" w:cs="Calibri"/>
+                <w:sz w:val="20"/>
+                <w:szCs w:val="20"/>
+              </w:rPr>
+              <w:t xml:space="preserve"> Duncan (Supervisor)</w:t>
+            </w:r>
+            <w:r>
+              <w:rPr>
+                <w:rFonts w:ascii="Calibri" w:hAnsi="Calibri" w:cs="Calibri"/>
+                <w:sz w:val="20"/>
+                <w:szCs w:val="20"/>
+              </w:rPr>
+              <w:t xml:space="preserve"> and the dissertation marker</w:t>
+            </w:r>
+            <w:r>
+              <w:rPr>
+                <w:rFonts w:ascii="Calibri" w:hAnsi="Calibri" w:cs="Calibri"/>
+                <w:sz w:val="20"/>
+                <w:szCs w:val="20"/>
+              </w:rPr>
+              <w:t xml:space="preserve"> will be able to access it.</w:t>
+            </w:r>
+          </w:p>
+          <w:p>
+            <w:pPr>
+              <w:rPr>
+                <w:rFonts w:ascii="Calibri" w:eastAsia="Times New Roman" w:hAnsi="Calibri" w:cs="Arial"/>
+                <w:b/>
+                <w:sz w:val="20"/>
+                <w:szCs w:val="20"/>
+              </w:rPr>
+            </w:pPr>
+          </w:p>
+          <w:p>
+            <w:pPr>
+              <w:rPr>
+                <w:rFonts w:ascii="Calibri" w:eastAsia="Times New Roman" w:hAnsi="Calibri" w:cs="Arial"/>
+                <w:b/>
+                <w:sz w:val="20"/>
+                <w:szCs w:val="20"/>
+              </w:rPr>
+            </w:pPr>
+            <w:r>
+              <w:rPr>
+                <w:rFonts w:ascii="Calibri" w:eastAsia="Times New Roman" w:hAnsi="Calibri" w:cs="Arial"/>
+                <w:bCs/>
+                <w:sz w:val="20"/>
+                <w:szCs w:val="20"/>
+              </w:rPr>
+              <w:t xml:space="preserve">All </w:t>
+            </w:r>
+            <w:r>
+              <w:rPr>
+                <w:rFonts w:ascii="Calibri" w:eastAsia="Times New Roman" w:hAnsi="Calibri" w:cs="Arial"/>
+                <w:bCs/>
+                <w:sz w:val="20"/>
+                <w:szCs w:val="20"/>
+              </w:rPr>
+              <w:t>d</w:t>
+            </w:r>
+            <w:r>
+              <w:rPr>
+                <w:rFonts w:ascii="Calibri" w:eastAsia="Times New Roman" w:hAnsi="Calibri" w:cs="Arial"/>
+                <w:bCs/>
+                <w:sz w:val="20"/>
+                <w:szCs w:val="20"/>
+              </w:rPr>
+              <w:t xml:space="preserve">ata </w:t>
+            </w:r>
+            <w:r>
+              <w:rPr>
+                <w:rFonts w:ascii="Calibri" w:eastAsia="Times New Roman" w:hAnsi="Calibri" w:cs="Arial"/>
+                <w:bCs/>
+                <w:sz w:val="20"/>
+                <w:szCs w:val="20"/>
+              </w:rPr>
+              <w:t>will be stored on lab computers in the school of computer science</w:t>
+            </w:r>
+            <w:r>
+              <w:rPr>
+                <w:rFonts w:ascii="Calibri" w:eastAsia="Times New Roman" w:hAnsi="Calibri" w:cs="Arial"/>
+                <w:bCs/>
+                <w:sz w:val="20"/>
+                <w:szCs w:val="20"/>
+              </w:rPr>
+              <w:t xml:space="preserve">, University of </w:t>
+            </w:r>
+            <w:r>
+              <w:rPr>
+                <w:rFonts w:ascii="Calibri" w:eastAsia="Times New Roman" w:hAnsi="Calibri" w:cs="Arial"/>
+                <w:bCs/>
+                <w:sz w:val="20"/>
+                <w:szCs w:val="20"/>
+              </w:rPr>
+              <w:t>St Andrews.</w:t>
+            </w:r>
+            <w:r>
+              <w:rPr>
+                <w:rFonts w:ascii="Calibri" w:eastAsia="Times New Roman" w:hAnsi="Calibri" w:cs="Arial"/>
+                <w:bCs/>
+                <w:sz w:val="20"/>
+                <w:szCs w:val="20"/>
+              </w:rPr>
+              <w:t xml:space="preserve"> This comes with the benefits of security and </w:t>
+            </w:r>
+            <w:proofErr w:type="spellStart"/>
+            <w:r>
+              <w:rPr>
+                <w:rFonts w:ascii="Calibri" w:eastAsia="Times New Roman" w:hAnsi="Calibri" w:cs="Arial"/>
+                <w:bCs/>
+                <w:sz w:val="20"/>
+                <w:szCs w:val="20"/>
+              </w:rPr>
+              <w:t>back ups</w:t>
+            </w:r>
+            <w:proofErr w:type="spellEnd"/>
+            <w:r>
+              <w:rPr>
+                <w:rFonts w:ascii="Calibri" w:eastAsia="Times New Roman" w:hAnsi="Calibri" w:cs="Arial"/>
+                <w:bCs/>
+                <w:sz w:val="20"/>
+                <w:szCs w:val="20"/>
+              </w:rPr>
+              <w:t xml:space="preserve"> handled by the school. Access to data will be permitted only to those with access to the server which will be stored on one user account only.</w:t>
+            </w:r>
+            <w:r>
+              <w:rPr>
+                <w:rFonts w:ascii="Calibri" w:eastAsia="Times New Roman" w:hAnsi="Calibri" w:cs="Arial"/>
+                <w:bCs/>
+                <w:sz w:val="20"/>
+                <w:szCs w:val="20"/>
+              </w:rPr>
+              <w:t xml:space="preserve"> </w:t>
+            </w:r>
+            <w:r>
+              <w:rPr>
+                <w:rFonts w:ascii="Calibri" w:eastAsia="Times New Roman" w:hAnsi="Calibri" w:cs="Arial"/>
+                <w:bCs/>
+                <w:sz w:val="20"/>
+                <w:szCs w:val="20"/>
+              </w:rPr>
+              <w:t>Data will also be stored o</w:t>
+            </w:r>
+            <w:r>
+              <w:rPr>
+                <w:rFonts w:ascii="Calibri" w:eastAsia="Times New Roman" w:hAnsi="Calibri" w:cs="Arial"/>
+                <w:bCs/>
+                <w:sz w:val="20"/>
+                <w:szCs w:val="20"/>
+              </w:rPr>
+              <w:t>n the researcher’s own password protected device</w:t>
+            </w:r>
+            <w:r>
+              <w:rPr>
+                <w:rFonts w:ascii="Calibri" w:eastAsia="Times New Roman" w:hAnsi="Calibri" w:cs="Arial"/>
+                <w:bCs/>
+                <w:sz w:val="20"/>
+                <w:szCs w:val="20"/>
+              </w:rPr>
+              <w:t xml:space="preserve"> which</w:t>
+            </w:r>
+            <w:r>
+              <w:rPr>
+                <w:rFonts w:ascii="Calibri" w:eastAsia="Times New Roman" w:hAnsi="Calibri" w:cs="Arial"/>
+                <w:bCs/>
+                <w:sz w:val="20"/>
+                <w:szCs w:val="20"/>
+              </w:rPr>
+              <w:t xml:space="preserve"> no one else will be able to access the device as the password is not common knowledge</w:t>
+            </w:r>
+            <w:r>
+              <w:rPr>
+                <w:rFonts w:ascii="Calibri" w:eastAsia="Times New Roman" w:hAnsi="Calibri" w:cs="Arial"/>
+                <w:bCs/>
+                <w:sz w:val="20"/>
+                <w:szCs w:val="20"/>
+              </w:rPr>
+              <w:t>.</w:t>
+            </w:r>
+            <w:r>
+              <w:rPr>
+                <w:rFonts w:ascii="Calibri" w:eastAsia="Times New Roman" w:hAnsi="Calibri" w:cs="Arial"/>
+                <w:bCs/>
+                <w:sz w:val="20"/>
+                <w:szCs w:val="20"/>
+              </w:rPr>
+              <w:t xml:space="preserve"> Following the completion of the dissertation </w:t>
+            </w:r>
+            <w:r>
+              <w:rPr>
+                <w:rFonts w:ascii="Calibri" w:eastAsia="Times New Roman" w:hAnsi="Calibri" w:cs="Arial"/>
+                <w:bCs/>
+                <w:sz w:val="20"/>
+                <w:szCs w:val="20"/>
+              </w:rPr>
+              <w:t>all data (audio and questionnaire) will be destroyed in June 2020.</w:t>
+            </w:r>
+          </w:p>
+        </w:tc>
+      </w:tr>
+      <w:bookmarkEnd w:id="11"/>
+      <w:bookmarkEnd w:id="12"/>
+      <w:tr>
+        <w:trPr>
+          <w:gridAfter w:val="1"/>
+          <w:wAfter w:w="99" w:type="dxa"/>
+          <w:trHeight w:val="1540"/>
+        </w:trPr>
+        <w:tc>
+          <w:tcPr>
+            <w:tcW w:w="10348" w:type="dxa"/>
+            <w:gridSpan w:val="2"/>
+            <w:tcBorders>
+              <w:top w:val="single" w:sz="4" w:space="0" w:color="A5A5A5" w:themeColor="accent3"/>
+              <w:left w:val="single" w:sz="4" w:space="0" w:color="A5A5A5" w:themeColor="accent3"/>
+              <w:bottom w:val="single" w:sz="4" w:space="0" w:color="A5A5A5" w:themeColor="accent3"/>
+              <w:right w:val="single" w:sz="4" w:space="0" w:color="A5A5A5" w:themeColor="accent3"/>
+            </w:tcBorders>
+          </w:tcPr>
+          <w:p>
+            <w:pPr>
+              <w:pStyle w:val="ListParagraph"/>
+              <w:numPr>
+                <w:ilvl w:val="0"/>
+                <w:numId w:val="7"/>
+              </w:numPr>
+              <w:rPr>
+                <w:rFonts w:ascii="Calibri" w:eastAsia="Times New Roman" w:hAnsi="Calibri" w:cs="Arial"/>
+                <w:b/>
+                <w:sz w:val="20"/>
+                <w:szCs w:val="20"/>
+              </w:rPr>
+            </w:pPr>
+            <w:r>
+              <w:rPr>
+                <w:rFonts w:ascii="Calibri" w:eastAsia="Times New Roman" w:hAnsi="Calibri" w:cs="Arial"/>
+                <w:b/>
+                <w:sz w:val="20"/>
+                <w:szCs w:val="20"/>
+              </w:rPr>
+              <w:lastRenderedPageBreak/>
+              <w:t>Sharing</w:t>
+            </w:r>
+            <w:r>
+              <w:rPr>
+                <w:rFonts w:ascii="Calibri" w:eastAsia="Times New Roman" w:hAnsi="Calibri" w:cs="Arial"/>
+                <w:b/>
+                <w:sz w:val="20"/>
+                <w:szCs w:val="20"/>
+              </w:rPr>
+              <w:t xml:space="preserve"> </w:t>
+            </w:r>
+            <w:r>
+              <w:rPr>
+                <w:rFonts w:ascii="Calibri" w:eastAsia="Times New Roman" w:hAnsi="Calibri" w:cs="Arial"/>
+                <w:b/>
+                <w:sz w:val="20"/>
+                <w:szCs w:val="20"/>
+              </w:rPr>
+              <w:t>and Publication</w:t>
+            </w:r>
+            <w:r>
+              <w:rPr>
+                <w:rFonts w:ascii="Calibri" w:eastAsia="Times New Roman" w:hAnsi="Calibri" w:cs="Arial"/>
+                <w:b/>
+                <w:sz w:val="20"/>
+                <w:szCs w:val="20"/>
+              </w:rPr>
+              <w:t xml:space="preserve"> </w:t>
+            </w:r>
+            <w:r>
+              <w:rPr>
+                <w:bCs/>
+                <w:caps/>
+                <w:noProof/>
+                <w:sz w:val="20"/>
+                <w:szCs w:val="20"/>
+              </w:rPr>
+              <w:drawing>
+                <wp:inline distT="0" distB="0" distL="0" distR="0" wp14:anchorId="5877F32A" wp14:editId="2944E5A0">
+                  <wp:extent cx="125996" cy="125996"/>
+                  <wp:effectExtent l="0" t="0" r="7620" b="7620"/>
+                  <wp:docPr id="56" name="Graphic 56" descr="Information">
                     <a:hlinkClick xmlns:a="http://schemas.openxmlformats.org/drawingml/2006/main" r:id="rId42" tooltip="Check the guidance on data management"/>
                   </wp:docPr>
                   <wp:cNvGraphicFramePr>
@@ -14754,7 +16461,7 @@
                     <a:graphicData uri="http://schemas.openxmlformats.org/drawingml/2006/picture">
                       <pic:pic xmlns:pic="http://schemas.openxmlformats.org/drawingml/2006/picture">
                         <pic:nvPicPr>
-                          <pic:cNvPr id="53" name="Graphic 53" descr="Information">
+                          <pic:cNvPr id="56" name="Graphic 56" descr="Information">
                             <a:hlinkClick r:id="rId42" tooltip="Check the guidance on data management"/>
                           </pic:cNvPr>
                           <pic:cNvPicPr/>
@@ -14793,1582 +16500,6 @@
           <w:p>
             <w:pPr>
               <w:rPr>
-                <w:rFonts w:ascii="Calibri" w:eastAsia="SimSun" w:hAnsi="Calibri" w:cs="Arial"/>
-                <w:b/>
-                <w:color w:val="FF0000"/>
-                <w:sz w:val="20"/>
-                <w:szCs w:val="20"/>
-              </w:rPr>
-            </w:pPr>
-            <w:r>
-              <w:rPr>
-                <w:rFonts w:ascii="Calibri" w:eastAsia="Times New Roman" w:hAnsi="Calibri" w:cs="Arial"/>
-                <w:sz w:val="20"/>
-                <w:szCs w:val="20"/>
-              </w:rPr>
-              <w:t>Describe</w:t>
-            </w:r>
-            <w:r>
-              <w:rPr>
-                <w:rFonts w:ascii="Calibri" w:eastAsia="Times New Roman" w:hAnsi="Calibri" w:cs="Arial"/>
-                <w:sz w:val="20"/>
-                <w:szCs w:val="20"/>
-              </w:rPr>
-              <w:t xml:space="preserve"> what data you will be collecting</w:t>
-            </w:r>
-            <w:r>
-              <w:rPr>
-                <w:rFonts w:ascii="Calibri" w:eastAsia="Times New Roman" w:hAnsi="Calibri" w:cs="Arial"/>
-                <w:sz w:val="20"/>
-                <w:szCs w:val="20"/>
-              </w:rPr>
-              <w:t xml:space="preserve"> (ensuring it is the </w:t>
-            </w:r>
-            <w:hyperlink r:id="rId55" w:tooltip="Check the guidance on data minimisation" w:history="1">
-              <w:r>
-                <w:rPr>
-                  <w:rStyle w:val="Hyperlink"/>
-                  <w:rFonts w:ascii="Calibri" w:eastAsia="Times New Roman" w:hAnsi="Calibri" w:cs="Arial"/>
-                  <w:sz w:val="20"/>
-                  <w:szCs w:val="20"/>
-                </w:rPr>
-                <w:t>minimum amount necessary</w:t>
-              </w:r>
-            </w:hyperlink>
-            <w:r>
-              <w:rPr>
-                <w:rFonts w:ascii="Calibri" w:eastAsia="Times New Roman" w:hAnsi="Calibri" w:cs="Arial"/>
-                <w:sz w:val="20"/>
-                <w:szCs w:val="20"/>
-              </w:rPr>
-              <w:t xml:space="preserve"> f</w:t>
-            </w:r>
-            <w:r>
-              <w:rPr>
-                <w:rFonts w:ascii="Calibri" w:eastAsia="Times New Roman" w:hAnsi="Calibri" w:cs="Arial"/>
-                <w:sz w:val="20"/>
-                <w:szCs w:val="20"/>
-              </w:rPr>
-              <w:t>or your purposes)</w:t>
-            </w:r>
-            <w:r>
-              <w:rPr>
-                <w:rFonts w:ascii="Calibri" w:eastAsia="Times New Roman" w:hAnsi="Calibri" w:cs="Arial"/>
-                <w:sz w:val="20"/>
-                <w:szCs w:val="20"/>
-              </w:rPr>
-              <w:t xml:space="preserve">, </w:t>
-            </w:r>
-            <w:r>
-              <w:rPr>
-                <w:rFonts w:ascii="Calibri" w:eastAsia="Times New Roman" w:hAnsi="Calibri" w:cs="Arial"/>
-                <w:sz w:val="20"/>
-                <w:szCs w:val="20"/>
-              </w:rPr>
-              <w:t>including</w:t>
-            </w:r>
-            <w:r>
-              <w:rPr>
-                <w:rFonts w:ascii="Calibri" w:eastAsia="Times New Roman" w:hAnsi="Calibri" w:cs="Arial"/>
-                <w:sz w:val="20"/>
-                <w:szCs w:val="20"/>
-              </w:rPr>
-              <w:t xml:space="preserve"> how/when you will collect it, and how you will ensure its safe transfer into storage</w:t>
-            </w:r>
-          </w:p>
-        </w:tc>
-      </w:tr>
-      <w:tr>
-        <w:trPr>
-          <w:trHeight w:val="2938"/>
-        </w:trPr>
-        <w:tc>
-          <w:tcPr>
-            <w:tcW w:w="10447" w:type="dxa"/>
-            <w:gridSpan w:val="3"/>
-            <w:tcBorders>
-              <w:top w:val="single" w:sz="4" w:space="0" w:color="A5A5A5" w:themeColor="accent3"/>
-              <w:left w:val="single" w:sz="4" w:space="0" w:color="A5A5A5" w:themeColor="accent3"/>
-              <w:bottom w:val="single" w:sz="4" w:space="0" w:color="A5A5A5" w:themeColor="accent3"/>
-              <w:right w:val="single" w:sz="4" w:space="0" w:color="A5A5A5" w:themeColor="accent3"/>
-            </w:tcBorders>
-          </w:tcPr>
-          <w:p>
-            <w:pPr>
-              <w:pStyle w:val="ListParagraph"/>
-              <w:ind w:left="0"/>
-              <w:rPr>
-                <w:rFonts w:ascii="Calibri" w:eastAsia="Times New Roman" w:hAnsi="Calibri" w:cs="Arial"/>
-                <w:bCs/>
-                <w:sz w:val="20"/>
-                <w:szCs w:val="20"/>
-              </w:rPr>
-            </w:pPr>
-            <w:r>
-              <w:rPr>
-                <w:rFonts w:ascii="Calibri" w:eastAsia="Times New Roman" w:hAnsi="Calibri" w:cs="Arial"/>
-                <w:bCs/>
-                <w:sz w:val="20"/>
-                <w:szCs w:val="20"/>
-              </w:rPr>
-              <w:t>Practitioner v</w:t>
-            </w:r>
-            <w:r>
-              <w:rPr>
-                <w:rFonts w:ascii="Calibri" w:eastAsia="Times New Roman" w:hAnsi="Calibri" w:cs="Arial"/>
-                <w:bCs/>
-                <w:sz w:val="20"/>
-                <w:szCs w:val="20"/>
-              </w:rPr>
-              <w:t xml:space="preserve">oice </w:t>
-            </w:r>
-            <w:r>
-              <w:rPr>
-                <w:rFonts w:ascii="Calibri" w:eastAsia="Times New Roman" w:hAnsi="Calibri" w:cs="Arial"/>
-                <w:bCs/>
-                <w:sz w:val="20"/>
-                <w:szCs w:val="20"/>
-              </w:rPr>
-              <w:t>recordings will be collected at the beginning of the project.</w:t>
-            </w:r>
-            <w:r>
-              <w:rPr>
-                <w:rFonts w:ascii="Calibri" w:eastAsia="Times New Roman" w:hAnsi="Calibri" w:cs="Arial"/>
-                <w:bCs/>
-                <w:sz w:val="20"/>
-                <w:szCs w:val="20"/>
-              </w:rPr>
-              <w:t xml:space="preserve"> They will sign the PIS </w:t>
-            </w:r>
-            <w:r>
-              <w:rPr>
-                <w:rFonts w:ascii="Calibri" w:eastAsia="Times New Roman" w:hAnsi="Calibri" w:cs="Arial"/>
-                <w:bCs/>
-                <w:sz w:val="20"/>
-                <w:szCs w:val="20"/>
-              </w:rPr>
-              <w:t xml:space="preserve">and PCF </w:t>
-            </w:r>
-            <w:r>
-              <w:rPr>
-                <w:rFonts w:ascii="Calibri" w:eastAsia="Times New Roman" w:hAnsi="Calibri" w:cs="Arial"/>
-                <w:bCs/>
-                <w:sz w:val="20"/>
-                <w:szCs w:val="20"/>
-              </w:rPr>
-              <w:t>recorder</w:t>
-            </w:r>
-            <w:r>
-              <w:rPr>
-                <w:rFonts w:ascii="Calibri" w:eastAsia="Times New Roman" w:hAnsi="Calibri" w:cs="Arial"/>
-                <w:bCs/>
-                <w:sz w:val="20"/>
-                <w:szCs w:val="20"/>
-              </w:rPr>
-              <w:t xml:space="preserve"> form</w:t>
-            </w:r>
-            <w:r>
-              <w:rPr>
-                <w:rFonts w:ascii="Calibri" w:eastAsia="Times New Roman" w:hAnsi="Calibri" w:cs="Arial"/>
-                <w:bCs/>
-                <w:sz w:val="20"/>
-                <w:szCs w:val="20"/>
-              </w:rPr>
-              <w:t xml:space="preserve">s </w:t>
-            </w:r>
-            <w:r>
-              <w:rPr>
-                <w:rFonts w:ascii="Calibri" w:eastAsia="Times New Roman" w:hAnsi="Calibri" w:cs="Arial"/>
-                <w:bCs/>
-                <w:sz w:val="20"/>
-                <w:szCs w:val="20"/>
-              </w:rPr>
-              <w:t>prior to participating</w:t>
-            </w:r>
-            <w:r>
-              <w:rPr>
-                <w:rFonts w:ascii="Calibri" w:eastAsia="Times New Roman" w:hAnsi="Calibri" w:cs="Arial"/>
-                <w:bCs/>
-                <w:sz w:val="20"/>
-                <w:szCs w:val="20"/>
-              </w:rPr>
-              <w:t xml:space="preserve"> and as such will agree to the use of their voice data </w:t>
-            </w:r>
-            <w:r>
-              <w:rPr>
-                <w:rFonts w:ascii="Calibri" w:eastAsia="Times New Roman" w:hAnsi="Calibri" w:cs="Arial"/>
-                <w:bCs/>
-                <w:sz w:val="20"/>
-                <w:szCs w:val="20"/>
-              </w:rPr>
-              <w:t>in an</w:t>
-            </w:r>
-            <w:r>
-              <w:rPr>
-                <w:rFonts w:ascii="Calibri" w:eastAsia="Times New Roman" w:hAnsi="Calibri" w:cs="Arial"/>
-                <w:bCs/>
-                <w:sz w:val="20"/>
-                <w:szCs w:val="20"/>
-              </w:rPr>
-              <w:t xml:space="preserve"> identifiable</w:t>
-            </w:r>
-            <w:r>
-              <w:rPr>
-                <w:rFonts w:ascii="Calibri" w:eastAsia="Times New Roman" w:hAnsi="Calibri" w:cs="Arial"/>
-                <w:bCs/>
-                <w:sz w:val="20"/>
-                <w:szCs w:val="20"/>
-              </w:rPr>
-              <w:t xml:space="preserve"> form</w:t>
-            </w:r>
-            <w:r>
-              <w:rPr>
-                <w:rFonts w:ascii="Calibri" w:eastAsia="Times New Roman" w:hAnsi="Calibri" w:cs="Arial"/>
-                <w:bCs/>
-                <w:sz w:val="20"/>
-                <w:szCs w:val="20"/>
-              </w:rPr>
-              <w:t>.</w:t>
-            </w:r>
-            <w:r>
-              <w:rPr>
-                <w:rFonts w:ascii="Calibri" w:eastAsia="Times New Roman" w:hAnsi="Calibri" w:cs="Arial"/>
-                <w:bCs/>
-                <w:sz w:val="20"/>
-                <w:szCs w:val="20"/>
-              </w:rPr>
-              <w:t xml:space="preserve"> Th</w:t>
-            </w:r>
-            <w:r>
-              <w:rPr>
-                <w:rFonts w:ascii="Calibri" w:eastAsia="Times New Roman" w:hAnsi="Calibri" w:cs="Arial"/>
-                <w:bCs/>
-                <w:sz w:val="20"/>
-                <w:szCs w:val="20"/>
-              </w:rPr>
-              <w:t>e</w:t>
-            </w:r>
-            <w:r>
-              <w:rPr>
-                <w:rFonts w:ascii="Calibri" w:eastAsia="Times New Roman" w:hAnsi="Calibri" w:cs="Arial"/>
-                <w:bCs/>
-                <w:sz w:val="20"/>
-                <w:szCs w:val="20"/>
-              </w:rPr>
-              <w:t>s</w:t>
-            </w:r>
-            <w:r>
-              <w:rPr>
-                <w:rFonts w:ascii="Calibri" w:eastAsia="Times New Roman" w:hAnsi="Calibri" w:cs="Arial"/>
-                <w:bCs/>
-                <w:sz w:val="20"/>
-                <w:szCs w:val="20"/>
-              </w:rPr>
-              <w:t>e</w:t>
-            </w:r>
-            <w:r>
-              <w:rPr>
-                <w:rFonts w:ascii="Calibri" w:eastAsia="Times New Roman" w:hAnsi="Calibri" w:cs="Arial"/>
-                <w:bCs/>
-                <w:sz w:val="20"/>
-                <w:szCs w:val="20"/>
-              </w:rPr>
-              <w:t xml:space="preserve"> will be recorded on a phone, any transfer of </w:t>
-            </w:r>
-            <w:r>
-              <w:rPr>
-                <w:rFonts w:ascii="Calibri" w:eastAsia="Times New Roman" w:hAnsi="Calibri" w:cs="Arial"/>
-                <w:bCs/>
-                <w:sz w:val="20"/>
-                <w:szCs w:val="20"/>
-              </w:rPr>
-              <w:t xml:space="preserve">the </w:t>
-            </w:r>
-            <w:r>
-              <w:rPr>
-                <w:rFonts w:ascii="Calibri" w:eastAsia="Times New Roman" w:hAnsi="Calibri" w:cs="Arial"/>
-                <w:bCs/>
-                <w:sz w:val="20"/>
-                <w:szCs w:val="20"/>
-              </w:rPr>
-              <w:t>data will be done privately, over secure communication channels</w:t>
-            </w:r>
-            <w:r>
-              <w:rPr>
-                <w:rFonts w:ascii="Calibri" w:eastAsia="Times New Roman" w:hAnsi="Calibri" w:cs="Arial"/>
-                <w:bCs/>
-                <w:sz w:val="20"/>
-                <w:szCs w:val="20"/>
-              </w:rPr>
-              <w:t xml:space="preserve"> of Outlook</w:t>
-            </w:r>
-            <w:r>
-              <w:rPr>
-                <w:rFonts w:ascii="Calibri" w:eastAsia="Times New Roman" w:hAnsi="Calibri" w:cs="Arial"/>
-                <w:bCs/>
-                <w:sz w:val="20"/>
-                <w:szCs w:val="20"/>
-              </w:rPr>
-              <w:t>’s</w:t>
-            </w:r>
-            <w:r>
-              <w:rPr>
-                <w:rFonts w:ascii="Calibri" w:eastAsia="Times New Roman" w:hAnsi="Calibri" w:cs="Arial"/>
-                <w:bCs/>
-                <w:sz w:val="20"/>
-                <w:szCs w:val="20"/>
-              </w:rPr>
-              <w:t xml:space="preserve"> OneDrive</w:t>
-            </w:r>
-            <w:r>
-              <w:rPr>
-                <w:rFonts w:ascii="Calibri" w:eastAsia="Times New Roman" w:hAnsi="Calibri" w:cs="Arial"/>
-                <w:bCs/>
-                <w:sz w:val="20"/>
-                <w:szCs w:val="20"/>
-              </w:rPr>
-              <w:t xml:space="preserve"> or highly encrypted services such as WhatsApp</w:t>
-            </w:r>
-            <w:r>
-              <w:rPr>
-                <w:rFonts w:ascii="Calibri" w:eastAsia="Times New Roman" w:hAnsi="Calibri" w:cs="Arial"/>
-                <w:bCs/>
-                <w:sz w:val="20"/>
-                <w:szCs w:val="20"/>
-              </w:rPr>
-              <w:t>.</w:t>
-            </w:r>
-            <w:r>
-              <w:rPr>
-                <w:rFonts w:ascii="Calibri" w:eastAsia="Times New Roman" w:hAnsi="Calibri" w:cs="Arial"/>
-                <w:bCs/>
-                <w:sz w:val="20"/>
-                <w:szCs w:val="20"/>
-              </w:rPr>
-              <w:t xml:space="preserve"> Once it is in storage it will not be shared outside professional use in the application</w:t>
-            </w:r>
-            <w:r>
-              <w:rPr>
-                <w:rFonts w:ascii="Calibri" w:eastAsia="Times New Roman" w:hAnsi="Calibri" w:cs="Arial"/>
-                <w:bCs/>
-                <w:sz w:val="20"/>
-                <w:szCs w:val="20"/>
-              </w:rPr>
-              <w:t xml:space="preserve"> and will be deleted from storage on devices where it is no longer essential.</w:t>
-            </w:r>
-          </w:p>
-          <w:p>
-            <w:pPr>
-              <w:pStyle w:val="ListParagraph"/>
-              <w:ind w:left="0"/>
-              <w:rPr>
-                <w:rFonts w:ascii="Calibri" w:eastAsia="Times New Roman" w:hAnsi="Calibri" w:cs="Arial"/>
-                <w:bCs/>
-                <w:sz w:val="20"/>
-                <w:szCs w:val="20"/>
-              </w:rPr>
-            </w:pPr>
-          </w:p>
-          <w:p>
-            <w:pPr>
-              <w:pStyle w:val="ListParagraph"/>
-              <w:ind w:left="0"/>
-              <w:rPr>
-                <w:rFonts w:ascii="Calibri" w:eastAsia="Times New Roman" w:hAnsi="Calibri" w:cs="Arial"/>
-                <w:bCs/>
-                <w:sz w:val="20"/>
-                <w:szCs w:val="20"/>
-              </w:rPr>
-            </w:pPr>
-            <w:r>
-              <w:rPr>
-                <w:rFonts w:ascii="Calibri" w:eastAsia="Times New Roman" w:hAnsi="Calibri" w:cs="Arial"/>
-                <w:bCs/>
-                <w:sz w:val="20"/>
-                <w:szCs w:val="20"/>
-              </w:rPr>
-              <w:t xml:space="preserve">Test user voice data will be collected </w:t>
-            </w:r>
-            <w:r>
-              <w:rPr>
-                <w:rFonts w:ascii="Calibri" w:eastAsia="Times New Roman" w:hAnsi="Calibri" w:cs="Arial"/>
-                <w:bCs/>
-                <w:sz w:val="20"/>
-                <w:szCs w:val="20"/>
-              </w:rPr>
-              <w:t>briefly and</w:t>
-            </w:r>
-            <w:r>
-              <w:rPr>
-                <w:rFonts w:ascii="Calibri" w:eastAsia="Times New Roman" w:hAnsi="Calibri" w:cs="Arial"/>
-                <w:bCs/>
-                <w:sz w:val="20"/>
-                <w:szCs w:val="20"/>
-              </w:rPr>
-              <w:t xml:space="preserve"> not transferred.</w:t>
-            </w:r>
-          </w:p>
-          <w:p>
-            <w:pPr>
-              <w:rPr>
-                <w:rFonts w:ascii="Calibri" w:eastAsia="Times New Roman" w:hAnsi="Calibri" w:cs="Arial"/>
-                <w:bCs/>
-                <w:sz w:val="20"/>
-                <w:szCs w:val="20"/>
-              </w:rPr>
-            </w:pPr>
-          </w:p>
-          <w:p>
-            <w:pPr>
-              <w:rPr>
-                <w:rFonts w:ascii="Calibri" w:eastAsia="Times New Roman" w:hAnsi="Calibri" w:cs="Arial"/>
-                <w:bCs/>
-                <w:sz w:val="20"/>
-                <w:szCs w:val="20"/>
-              </w:rPr>
-            </w:pPr>
-            <w:r>
-              <w:rPr>
-                <w:rFonts w:ascii="Calibri" w:eastAsia="Times New Roman" w:hAnsi="Calibri" w:cs="Arial"/>
-                <w:bCs/>
-                <w:sz w:val="20"/>
-                <w:szCs w:val="20"/>
-              </w:rPr>
-              <w:t>Data will be collected in questionnaires</w:t>
-            </w:r>
-            <w:r>
-              <w:rPr>
-                <w:rFonts w:ascii="Calibri" w:eastAsia="Times New Roman" w:hAnsi="Calibri" w:cs="Arial"/>
-                <w:bCs/>
-                <w:sz w:val="20"/>
-                <w:szCs w:val="20"/>
-              </w:rPr>
-              <w:t>. One questionnaire will collect medical terms that professionals find difficult to pronounce. The second will ask questions</w:t>
-            </w:r>
-            <w:r>
-              <w:rPr>
-                <w:rFonts w:ascii="Calibri" w:eastAsia="Times New Roman" w:hAnsi="Calibri" w:cs="Arial"/>
-                <w:bCs/>
-                <w:sz w:val="20"/>
-                <w:szCs w:val="20"/>
-              </w:rPr>
-              <w:t xml:space="preserve"> that describe the users experience once they have used the application. This data will be in written form or on a scale between 1 and 10.</w:t>
-            </w:r>
-            <w:r>
-              <w:rPr>
-                <w:rFonts w:ascii="Calibri" w:eastAsia="Times New Roman" w:hAnsi="Calibri" w:cs="Arial"/>
-                <w:bCs/>
-                <w:sz w:val="20"/>
-                <w:szCs w:val="20"/>
-              </w:rPr>
-              <w:t xml:space="preserve"> This data will be collected using </w:t>
-            </w:r>
-            <w:r>
-              <w:rPr>
-                <w:rFonts w:ascii="Calibri" w:eastAsia="Times New Roman" w:hAnsi="Calibri" w:cs="Arial"/>
-                <w:bCs/>
-                <w:sz w:val="20"/>
-                <w:szCs w:val="20"/>
-              </w:rPr>
-              <w:t>Qualtrics.</w:t>
-            </w:r>
-          </w:p>
-          <w:p>
-            <w:pPr>
-              <w:rPr>
-                <w:rFonts w:ascii="Calibri" w:eastAsia="Times New Roman" w:hAnsi="Calibri" w:cs="Arial"/>
-                <w:bCs/>
-                <w:sz w:val="20"/>
-                <w:szCs w:val="20"/>
-              </w:rPr>
-            </w:pPr>
-          </w:p>
-          <w:p>
-            <w:pPr>
-              <w:rPr>
-                <w:rFonts w:ascii="Calibri" w:eastAsia="Times New Roman" w:hAnsi="Calibri" w:cs="Arial"/>
-                <w:bCs/>
-                <w:sz w:val="20"/>
-                <w:szCs w:val="20"/>
-              </w:rPr>
-            </w:pPr>
-            <w:r>
-              <w:rPr>
-                <w:rFonts w:ascii="Calibri" w:eastAsia="Times New Roman" w:hAnsi="Calibri" w:cs="Arial"/>
-                <w:bCs/>
-                <w:sz w:val="20"/>
-                <w:szCs w:val="20"/>
-              </w:rPr>
-              <w:t>Joanna Moreland and Ishbel Duncan (Supervisor) will have access to the raw data.</w:t>
-            </w:r>
-            <w:r>
-              <w:rPr>
-                <w:rFonts w:ascii="Calibri" w:eastAsia="Times New Roman" w:hAnsi="Calibri" w:cs="Arial"/>
-                <w:bCs/>
-                <w:sz w:val="20"/>
-                <w:szCs w:val="20"/>
-              </w:rPr>
-              <w:t xml:space="preserve"> </w:t>
-            </w:r>
-            <w:r>
-              <w:rPr>
-                <w:rFonts w:ascii="Calibri" w:eastAsia="Times New Roman" w:hAnsi="Calibri" w:cs="Arial"/>
-                <w:bCs/>
-                <w:sz w:val="20"/>
-                <w:szCs w:val="20"/>
-              </w:rPr>
-              <w:t>Test u</w:t>
-            </w:r>
-            <w:r>
-              <w:rPr>
-                <w:rFonts w:ascii="Calibri" w:eastAsia="Times New Roman" w:hAnsi="Calibri" w:cs="Arial"/>
-                <w:bCs/>
-                <w:sz w:val="20"/>
-                <w:szCs w:val="20"/>
-              </w:rPr>
-              <w:t>sers</w:t>
-            </w:r>
-            <w:r>
-              <w:rPr>
-                <w:rFonts w:ascii="Calibri" w:eastAsia="Times New Roman" w:hAnsi="Calibri" w:cs="Arial"/>
-                <w:bCs/>
-                <w:sz w:val="20"/>
-                <w:szCs w:val="20"/>
-              </w:rPr>
-              <w:t xml:space="preserve"> </w:t>
-            </w:r>
-            <w:r>
-              <w:rPr>
-                <w:rFonts w:ascii="Calibri" w:eastAsia="Times New Roman" w:hAnsi="Calibri" w:cs="Arial"/>
-                <w:bCs/>
-                <w:sz w:val="20"/>
-                <w:szCs w:val="20"/>
-              </w:rPr>
-              <w:t>will have access t</w:t>
-            </w:r>
-            <w:r>
-              <w:rPr>
-                <w:rFonts w:ascii="Calibri" w:eastAsia="Times New Roman" w:hAnsi="Calibri" w:cs="Arial"/>
-                <w:bCs/>
-                <w:sz w:val="20"/>
-                <w:szCs w:val="20"/>
-              </w:rPr>
-              <w:t>o</w:t>
-            </w:r>
-            <w:r>
-              <w:rPr>
-                <w:rFonts w:ascii="Calibri" w:eastAsia="Times New Roman" w:hAnsi="Calibri" w:cs="Arial"/>
-                <w:bCs/>
-                <w:sz w:val="20"/>
-                <w:szCs w:val="20"/>
-              </w:rPr>
-              <w:t xml:space="preserve"> </w:t>
-            </w:r>
-            <w:r>
-              <w:rPr>
-                <w:rFonts w:ascii="Calibri" w:eastAsia="Times New Roman" w:hAnsi="Calibri" w:cs="Arial"/>
-                <w:bCs/>
-                <w:sz w:val="20"/>
-                <w:szCs w:val="20"/>
-              </w:rPr>
-              <w:t>identifiable</w:t>
-            </w:r>
-            <w:r>
-              <w:rPr>
-                <w:rFonts w:ascii="Calibri" w:eastAsia="Times New Roman" w:hAnsi="Calibri" w:cs="Arial"/>
-                <w:bCs/>
-                <w:sz w:val="20"/>
-                <w:szCs w:val="20"/>
-              </w:rPr>
-              <w:t xml:space="preserve"> </w:t>
-            </w:r>
-            <w:r>
-              <w:rPr>
-                <w:rFonts w:ascii="Calibri" w:eastAsia="Times New Roman" w:hAnsi="Calibri" w:cs="Arial"/>
-                <w:bCs/>
-                <w:sz w:val="20"/>
-                <w:szCs w:val="20"/>
-              </w:rPr>
-              <w:t>recordings</w:t>
-            </w:r>
-            <w:r>
-              <w:rPr>
-                <w:rFonts w:ascii="Calibri" w:eastAsia="Times New Roman" w:hAnsi="Calibri" w:cs="Arial"/>
-                <w:bCs/>
-                <w:sz w:val="20"/>
-                <w:szCs w:val="20"/>
-              </w:rPr>
-              <w:t>.</w:t>
-            </w:r>
-            <w:r>
-              <w:rPr>
-                <w:rFonts w:ascii="Calibri" w:eastAsia="Times New Roman" w:hAnsi="Calibri" w:cs="Arial"/>
-                <w:bCs/>
-                <w:sz w:val="20"/>
-                <w:szCs w:val="20"/>
-              </w:rPr>
-              <w:t xml:space="preserve"> Markers will have access to processed data in a report.</w:t>
-            </w:r>
-            <w:r>
-              <w:rPr>
-                <w:rFonts w:ascii="Calibri" w:eastAsia="Times New Roman" w:hAnsi="Calibri" w:cs="Arial"/>
-                <w:bCs/>
-                <w:sz w:val="20"/>
-                <w:szCs w:val="20"/>
-              </w:rPr>
-              <w:t xml:space="preserve"> Data will be stored on computer science servers.</w:t>
-            </w:r>
-          </w:p>
-          <w:p>
-            <w:pPr>
-              <w:rPr>
-                <w:rFonts w:ascii="Calibri" w:eastAsia="Times New Roman" w:hAnsi="Calibri" w:cs="Arial"/>
-                <w:bCs/>
-                <w:sz w:val="20"/>
-                <w:szCs w:val="20"/>
-              </w:rPr>
-            </w:pPr>
-          </w:p>
-          <w:p>
-            <w:pPr>
-              <w:rPr>
-                <w:rFonts w:ascii="Calibri" w:eastAsia="Times New Roman" w:hAnsi="Calibri" w:cs="Arial"/>
-                <w:bCs/>
-                <w:sz w:val="20"/>
-                <w:szCs w:val="20"/>
-              </w:rPr>
-            </w:pPr>
-            <w:r>
-              <w:rPr>
-                <w:rFonts w:ascii="Calibri" w:eastAsia="Times New Roman" w:hAnsi="Calibri" w:cs="Arial"/>
-                <w:bCs/>
-                <w:sz w:val="20"/>
-                <w:szCs w:val="20"/>
-              </w:rPr>
-              <w:t xml:space="preserve">In trials, user voice recordings are deleted once </w:t>
-            </w:r>
-            <w:r>
-              <w:rPr>
-                <w:rFonts w:ascii="Calibri" w:eastAsia="Times New Roman" w:hAnsi="Calibri" w:cs="Arial"/>
-                <w:bCs/>
-                <w:sz w:val="20"/>
-                <w:szCs w:val="20"/>
-              </w:rPr>
-              <w:t>comparison</w:t>
-            </w:r>
-            <w:r>
-              <w:rPr>
-                <w:rFonts w:ascii="Calibri" w:eastAsia="Times New Roman" w:hAnsi="Calibri" w:cs="Arial"/>
-                <w:bCs/>
-                <w:sz w:val="20"/>
-                <w:szCs w:val="20"/>
-              </w:rPr>
-              <w:t xml:space="preserve"> with the practitioner recordings is completed.</w:t>
-            </w:r>
-          </w:p>
-        </w:tc>
-      </w:tr>
-      <w:tr>
-        <w:tc>
-          <w:tcPr>
-            <w:tcW w:w="10447" w:type="dxa"/>
-            <w:gridSpan w:val="3"/>
-            <w:tcBorders>
-              <w:top w:val="single" w:sz="4" w:space="0" w:color="A5A5A5" w:themeColor="accent3"/>
-              <w:left w:val="single" w:sz="4" w:space="0" w:color="A5A5A5" w:themeColor="accent3"/>
-              <w:bottom w:val="single" w:sz="4" w:space="0" w:color="A5A5A5" w:themeColor="accent3"/>
-              <w:right w:val="single" w:sz="4" w:space="0" w:color="A5A5A5" w:themeColor="accent3"/>
-            </w:tcBorders>
-          </w:tcPr>
-          <w:p>
-            <w:pPr>
-              <w:pStyle w:val="ListParagraph"/>
-              <w:numPr>
-                <w:ilvl w:val="0"/>
-                <w:numId w:val="7"/>
-              </w:numPr>
-              <w:rPr>
-                <w:rFonts w:ascii="Calibri" w:eastAsia="Times New Roman" w:hAnsi="Calibri" w:cs="Arial"/>
-                <w:b/>
-                <w:sz w:val="20"/>
-                <w:szCs w:val="20"/>
-              </w:rPr>
-            </w:pPr>
-            <w:bookmarkStart w:id="12" w:name="_Hlk8813504"/>
-            <w:r>
-              <w:rPr>
-                <w:rFonts w:ascii="Calibri" w:eastAsia="Times New Roman" w:hAnsi="Calibri" w:cs="Arial"/>
-                <w:b/>
-                <w:sz w:val="20"/>
-                <w:szCs w:val="20"/>
-              </w:rPr>
-              <w:t xml:space="preserve"> Storage, Backup and Access</w:t>
-            </w:r>
-            <w:r>
-              <w:rPr>
-                <w:rFonts w:ascii="Calibri" w:eastAsia="Times New Roman" w:hAnsi="Calibri" w:cs="Arial"/>
-                <w:b/>
-                <w:sz w:val="20"/>
-                <w:szCs w:val="20"/>
-              </w:rPr>
-              <w:t xml:space="preserve"> </w:t>
-            </w:r>
-            <w:r>
-              <w:rPr>
-                <w:bCs/>
-                <w:caps/>
-                <w:noProof/>
-                <w:sz w:val="20"/>
-                <w:szCs w:val="20"/>
-              </w:rPr>
-              <w:drawing>
-                <wp:inline distT="0" distB="0" distL="0" distR="0" wp14:anchorId="3752CE0C" wp14:editId="4EF5081B">
-                  <wp:extent cx="125996" cy="125996"/>
-                  <wp:effectExtent l="0" t="0" r="7620" b="7620"/>
-                  <wp:docPr id="74" name="Graphic 74" descr="Information">
-                    <a:hlinkClick xmlns:a="http://schemas.openxmlformats.org/drawingml/2006/main" r:id="rId42" tooltip="Check the guidance on data management"/>
-                  </wp:docPr>
-                  <wp:cNvGraphicFramePr>
-                    <a:graphicFrameLocks xmlns:a="http://schemas.openxmlformats.org/drawingml/2006/main" noChangeAspect="1"/>
-                  </wp:cNvGraphicFramePr>
-                  <a:graphic xmlns:a="http://schemas.openxmlformats.org/drawingml/2006/main">
-                    <a:graphicData uri="http://schemas.openxmlformats.org/drawingml/2006/picture">
-                      <pic:pic xmlns:pic="http://schemas.openxmlformats.org/drawingml/2006/picture">
-                        <pic:nvPicPr>
-                          <pic:cNvPr id="74" name="Graphic 74" descr="Information">
-                            <a:hlinkClick r:id="rId47" tooltip="Check the guidance on data management"/>
-                          </pic:cNvPr>
-                          <pic:cNvPicPr/>
-                        </pic:nvPicPr>
-                        <pic:blipFill>
-                          <a:blip r:embed="rId25" cstate="print">
-                            <a:extLst>
-                              <a:ext uri="{28A0092B-C50C-407E-A947-70E740481C1C}">
-                                <a14:useLocalDpi xmlns:a14="http://schemas.microsoft.com/office/drawing/2010/main" val="0"/>
-                              </a:ext>
-                              <a:ext uri="{96DAC541-7B7A-43D3-8B79-37D633B846F1}">
-                                <asvg:svgBlip xmlns:asvg="http://schemas.microsoft.com/office/drawing/2016/SVG/main" r:embed="rId26"/>
-                              </a:ext>
-                            </a:extLst>
-                          </a:blip>
-                          <a:stretch>
-                            <a:fillRect/>
-                          </a:stretch>
-                        </pic:blipFill>
-                        <pic:spPr>
-                          <a:xfrm>
-                            <a:off x="0" y="0"/>
-                            <a:ext cx="125996" cy="125996"/>
-                          </a:xfrm>
-                          <a:prstGeom prst="rect">
-                            <a:avLst/>
-                          </a:prstGeom>
-                        </pic:spPr>
-                      </pic:pic>
-                    </a:graphicData>
-                  </a:graphic>
-                </wp:inline>
-              </w:drawing>
-            </w:r>
-          </w:p>
-          <w:p>
-            <w:pPr>
-              <w:rPr>
-                <w:rFonts w:ascii="Calibri" w:eastAsia="Times New Roman" w:hAnsi="Calibri" w:cs="Arial"/>
-                <w:sz w:val="4"/>
-                <w:szCs w:val="4"/>
-              </w:rPr>
-            </w:pPr>
-          </w:p>
-          <w:p>
-            <w:pPr>
-              <w:rPr>
-                <w:sz w:val="20"/>
-                <w:szCs w:val="20"/>
-              </w:rPr>
-            </w:pPr>
-            <w:r>
-              <w:rPr>
-                <w:sz w:val="20"/>
-                <w:szCs w:val="20"/>
-              </w:rPr>
-              <w:t>Describe how</w:t>
-            </w:r>
-            <w:r>
-              <w:rPr>
-                <w:sz w:val="20"/>
-                <w:szCs w:val="20"/>
-              </w:rPr>
-              <w:t xml:space="preserve"> the data will be</w:t>
-            </w:r>
-            <w:r>
-              <w:rPr>
-                <w:sz w:val="20"/>
-                <w:szCs w:val="20"/>
-              </w:rPr>
-              <w:t xml:space="preserve"> </w:t>
-            </w:r>
-            <w:r>
-              <w:rPr>
-                <w:sz w:val="20"/>
-                <w:szCs w:val="20"/>
-              </w:rPr>
-              <w:t>securely</w:t>
-            </w:r>
-            <w:r>
-              <w:rPr>
-                <w:sz w:val="20"/>
-                <w:szCs w:val="20"/>
-              </w:rPr>
-              <w:t xml:space="preserve"> </w:t>
-            </w:r>
-            <w:r>
-              <w:rPr>
-                <w:sz w:val="20"/>
-                <w:szCs w:val="20"/>
-              </w:rPr>
-              <w:t>stored</w:t>
-            </w:r>
-            <w:r>
-              <w:rPr>
-                <w:sz w:val="20"/>
-                <w:szCs w:val="20"/>
-              </w:rPr>
-              <w:t>, backed up and accessed</w:t>
-            </w:r>
-          </w:p>
-          <w:p>
-            <w:pPr>
-              <w:rPr>
-                <w:b/>
-                <w:sz w:val="4"/>
-                <w:szCs w:val="4"/>
-              </w:rPr>
-            </w:pPr>
-          </w:p>
-        </w:tc>
-      </w:tr>
-      <w:tr>
-        <w:trPr>
-          <w:trHeight w:val="2238"/>
-        </w:trPr>
-        <w:tc>
-          <w:tcPr>
-            <w:tcW w:w="10447" w:type="dxa"/>
-            <w:gridSpan w:val="3"/>
-            <w:tcBorders>
-              <w:top w:val="single" w:sz="4" w:space="0" w:color="A5A5A5" w:themeColor="accent3"/>
-              <w:left w:val="single" w:sz="4" w:space="0" w:color="A5A5A5" w:themeColor="accent3"/>
-              <w:bottom w:val="single" w:sz="4" w:space="0" w:color="A5A5A5" w:themeColor="accent3"/>
-              <w:right w:val="single" w:sz="4" w:space="0" w:color="A5A5A5" w:themeColor="accent3"/>
-            </w:tcBorders>
-          </w:tcPr>
-          <w:p>
-            <w:pPr>
-              <w:rPr>
-                <w:rFonts w:ascii="Calibri" w:eastAsia="Times New Roman" w:hAnsi="Calibri" w:cs="Arial"/>
-                <w:bCs/>
-                <w:sz w:val="20"/>
-                <w:szCs w:val="20"/>
-              </w:rPr>
-            </w:pPr>
-            <w:r>
-              <w:rPr>
-                <w:rFonts w:ascii="Calibri" w:eastAsia="Times New Roman" w:hAnsi="Calibri" w:cs="Arial"/>
-                <w:bCs/>
-                <w:sz w:val="20"/>
-                <w:szCs w:val="20"/>
-              </w:rPr>
-              <w:t xml:space="preserve">The </w:t>
-            </w:r>
-            <w:r>
-              <w:rPr>
-                <w:rFonts w:ascii="Calibri" w:eastAsia="Times New Roman" w:hAnsi="Calibri" w:cs="Arial"/>
-                <w:bCs/>
-                <w:sz w:val="20"/>
-                <w:szCs w:val="20"/>
-              </w:rPr>
-              <w:t xml:space="preserve">practitioner’s </w:t>
-            </w:r>
-            <w:r>
-              <w:rPr>
-                <w:rFonts w:ascii="Calibri" w:eastAsia="Times New Roman" w:hAnsi="Calibri" w:cs="Arial"/>
-                <w:bCs/>
-                <w:sz w:val="20"/>
-                <w:szCs w:val="20"/>
-              </w:rPr>
-              <w:t xml:space="preserve">recordings </w:t>
-            </w:r>
-            <w:r>
-              <w:rPr>
-                <w:rFonts w:ascii="Calibri" w:eastAsia="Times New Roman" w:hAnsi="Calibri" w:cs="Arial"/>
-                <w:bCs/>
-                <w:sz w:val="20"/>
-                <w:szCs w:val="20"/>
-              </w:rPr>
-              <w:t>will be stored in a FULLY IDENTIFIABLE form, which means that the data will be identifiable as</w:t>
-            </w:r>
-            <w:r>
-              <w:rPr>
-                <w:rFonts w:ascii="Calibri" w:eastAsia="Times New Roman" w:hAnsi="Calibri" w:cs="Arial"/>
-                <w:bCs/>
-                <w:sz w:val="20"/>
-                <w:szCs w:val="20"/>
-              </w:rPr>
-              <w:t xml:space="preserve"> </w:t>
-            </w:r>
-            <w:r>
-              <w:rPr>
-                <w:rFonts w:ascii="Calibri" w:eastAsia="Times New Roman" w:hAnsi="Calibri" w:cs="Arial"/>
-                <w:bCs/>
-                <w:sz w:val="20"/>
-                <w:szCs w:val="20"/>
-              </w:rPr>
-              <w:t xml:space="preserve">that of the participant. The fully identifiable data will be stored </w:t>
-            </w:r>
-            <w:r>
-              <w:rPr>
-                <w:rFonts w:ascii="Calibri" w:eastAsia="Times New Roman" w:hAnsi="Calibri" w:cs="Arial"/>
-                <w:bCs/>
-                <w:sz w:val="20"/>
-                <w:szCs w:val="20"/>
-              </w:rPr>
-              <w:t>on</w:t>
-            </w:r>
-            <w:r>
-              <w:rPr>
-                <w:rFonts w:ascii="Calibri" w:eastAsia="Times New Roman" w:hAnsi="Calibri" w:cs="Arial"/>
-                <w:bCs/>
-                <w:sz w:val="20"/>
-                <w:szCs w:val="20"/>
-              </w:rPr>
-              <w:t xml:space="preserve"> </w:t>
-            </w:r>
-            <w:r>
-              <w:rPr>
-                <w:rFonts w:ascii="Calibri" w:hAnsi="Calibri" w:cs="Calibri"/>
-                <w:sz w:val="20"/>
-                <w:szCs w:val="20"/>
-              </w:rPr>
-              <w:t>Computer Science servers</w:t>
-            </w:r>
-            <w:r>
-              <w:rPr>
-                <w:rFonts w:ascii="Calibri" w:hAnsi="Calibri" w:cs="Calibri"/>
-                <w:sz w:val="20"/>
-                <w:szCs w:val="20"/>
-              </w:rPr>
-              <w:t xml:space="preserve"> and the researcher’s own password </w:t>
-            </w:r>
-            <w:r>
-              <w:rPr>
-                <w:rFonts w:ascii="Calibri" w:hAnsi="Calibri" w:cs="Calibri"/>
-                <w:sz w:val="20"/>
-                <w:szCs w:val="20"/>
-              </w:rPr>
-              <w:t>p</w:t>
-            </w:r>
-            <w:r>
-              <w:rPr>
-                <w:rFonts w:ascii="Calibri" w:hAnsi="Calibri" w:cs="Calibri"/>
-                <w:sz w:val="20"/>
-                <w:szCs w:val="20"/>
-              </w:rPr>
-              <w:t>rotected device</w:t>
-            </w:r>
-            <w:r>
-              <w:rPr>
-                <w:rFonts w:ascii="Calibri" w:eastAsia="Times New Roman" w:hAnsi="Calibri" w:cs="Arial"/>
-                <w:bCs/>
-                <w:sz w:val="20"/>
-                <w:szCs w:val="20"/>
-              </w:rPr>
-              <w:t xml:space="preserve">, and </w:t>
-            </w:r>
-            <w:r>
-              <w:rPr>
-                <w:rFonts w:ascii="Calibri" w:eastAsia="Times New Roman" w:hAnsi="Calibri" w:cs="Arial"/>
-                <w:bCs/>
-                <w:sz w:val="20"/>
-                <w:szCs w:val="20"/>
-              </w:rPr>
-              <w:t>only</w:t>
-            </w:r>
-            <w:r>
-              <w:rPr>
-                <w:rFonts w:ascii="Calibri" w:hAnsi="Calibri" w:cs="Calibri"/>
-                <w:sz w:val="20"/>
-                <w:szCs w:val="20"/>
-              </w:rPr>
-              <w:t xml:space="preserve"> Joanna Moreland</w:t>
-            </w:r>
-            <w:r>
-              <w:rPr>
-                <w:rFonts w:ascii="Calibri" w:hAnsi="Calibri" w:cs="Calibri"/>
-                <w:sz w:val="20"/>
-                <w:szCs w:val="20"/>
-              </w:rPr>
-              <w:t xml:space="preserve">, </w:t>
-            </w:r>
-            <w:r>
-              <w:rPr>
-                <w:rFonts w:ascii="Calibri" w:hAnsi="Calibri" w:cs="Calibri"/>
-                <w:sz w:val="20"/>
-                <w:szCs w:val="20"/>
-              </w:rPr>
-              <w:t>Ishbel Duncan (Supervisor)</w:t>
-            </w:r>
-            <w:r>
-              <w:rPr>
-                <w:rFonts w:ascii="Calibri" w:hAnsi="Calibri" w:cs="Calibri"/>
-                <w:sz w:val="20"/>
-                <w:szCs w:val="20"/>
-              </w:rPr>
-              <w:t>, the dissertation marker and</w:t>
-            </w:r>
-            <w:r>
-              <w:rPr>
-                <w:rFonts w:ascii="Calibri" w:eastAsia="Times New Roman" w:hAnsi="Calibri" w:cs="Arial"/>
-                <w:bCs/>
-                <w:sz w:val="20"/>
-                <w:szCs w:val="20"/>
-              </w:rPr>
-              <w:t xml:space="preserve"> </w:t>
-            </w:r>
-            <w:r>
-              <w:rPr>
-                <w:rFonts w:ascii="Calibri" w:eastAsia="Times New Roman" w:hAnsi="Calibri" w:cs="Arial"/>
-                <w:bCs/>
-                <w:sz w:val="20"/>
-                <w:szCs w:val="20"/>
-              </w:rPr>
-              <w:t xml:space="preserve">test </w:t>
-            </w:r>
-            <w:r>
-              <w:rPr>
-                <w:rFonts w:ascii="Calibri" w:eastAsia="Times New Roman" w:hAnsi="Calibri" w:cs="Arial"/>
-                <w:bCs/>
-                <w:sz w:val="20"/>
-                <w:szCs w:val="20"/>
-              </w:rPr>
-              <w:t>users of the application</w:t>
-            </w:r>
-            <w:r>
-              <w:rPr>
-                <w:rFonts w:ascii="Calibri" w:eastAsia="Times New Roman" w:hAnsi="Calibri" w:cs="Arial"/>
-                <w:bCs/>
-                <w:sz w:val="20"/>
-                <w:szCs w:val="20"/>
-              </w:rPr>
-              <w:t xml:space="preserve"> will</w:t>
-            </w:r>
-            <w:r>
-              <w:rPr>
-                <w:rFonts w:ascii="Calibri" w:eastAsia="Times New Roman" w:hAnsi="Calibri" w:cs="Arial"/>
-                <w:bCs/>
-                <w:sz w:val="20"/>
-                <w:szCs w:val="20"/>
-              </w:rPr>
-              <w:t xml:space="preserve"> </w:t>
-            </w:r>
-            <w:r>
-              <w:rPr>
-                <w:rFonts w:ascii="Calibri" w:eastAsia="Times New Roman" w:hAnsi="Calibri" w:cs="Arial"/>
-                <w:bCs/>
-                <w:sz w:val="20"/>
-                <w:szCs w:val="20"/>
-              </w:rPr>
-              <w:t>be able to access it.</w:t>
-            </w:r>
-            <w:r>
-              <w:rPr>
-                <w:rFonts w:ascii="Calibri" w:eastAsia="Times New Roman" w:hAnsi="Calibri" w:cs="Arial"/>
-                <w:bCs/>
-                <w:sz w:val="20"/>
-                <w:szCs w:val="20"/>
-              </w:rPr>
-              <w:t xml:space="preserve"> The audio will be shared with test users and the audio recorder will be made aware of this via the PIS recorder as they may be identified by their voice data.</w:t>
-            </w:r>
-          </w:p>
-          <w:p>
-            <w:pPr>
-              <w:rPr>
-                <w:rFonts w:ascii="Calibri" w:eastAsia="Times New Roman" w:hAnsi="Calibri" w:cs="Arial"/>
-                <w:bCs/>
-                <w:sz w:val="20"/>
-                <w:szCs w:val="20"/>
-              </w:rPr>
-            </w:pPr>
-          </w:p>
-          <w:p>
-            <w:pPr>
-              <w:rPr>
-                <w:rFonts w:ascii="Calibri" w:eastAsia="Times New Roman" w:hAnsi="Calibri" w:cs="Arial"/>
-                <w:bCs/>
-                <w:sz w:val="20"/>
-                <w:szCs w:val="20"/>
-              </w:rPr>
-            </w:pPr>
-            <w:r>
-              <w:rPr>
-                <w:rFonts w:ascii="Calibri" w:eastAsia="Times New Roman" w:hAnsi="Calibri" w:cs="Arial"/>
-                <w:bCs/>
-                <w:sz w:val="20"/>
-                <w:szCs w:val="20"/>
-              </w:rPr>
-              <w:t xml:space="preserve">Test user’s voice data will be </w:t>
-            </w:r>
-            <w:r>
-              <w:rPr>
-                <w:rFonts w:ascii="Calibri" w:eastAsia="Times New Roman" w:hAnsi="Calibri" w:cs="Arial"/>
-                <w:bCs/>
-                <w:sz w:val="20"/>
-                <w:szCs w:val="20"/>
-              </w:rPr>
-              <w:t>used</w:t>
-            </w:r>
-            <w:r>
-              <w:rPr>
-                <w:rFonts w:ascii="Calibri" w:eastAsia="Times New Roman" w:hAnsi="Calibri" w:cs="Arial"/>
-                <w:bCs/>
-                <w:sz w:val="20"/>
-                <w:szCs w:val="20"/>
-              </w:rPr>
-              <w:t xml:space="preserve"> briefly to compare it to the practitioner’s recordings</w:t>
-            </w:r>
-            <w:r>
-              <w:rPr>
-                <w:rFonts w:ascii="Calibri" w:eastAsia="Times New Roman" w:hAnsi="Calibri" w:cs="Arial"/>
-                <w:bCs/>
-                <w:sz w:val="20"/>
-                <w:szCs w:val="20"/>
-              </w:rPr>
-              <w:t>.</w:t>
-            </w:r>
-            <w:r>
-              <w:rPr>
-                <w:rFonts w:ascii="Calibri" w:eastAsia="Times New Roman" w:hAnsi="Calibri" w:cs="Arial"/>
-                <w:bCs/>
-                <w:sz w:val="20"/>
-                <w:szCs w:val="20"/>
-              </w:rPr>
-              <w:t xml:space="preserve"> It will be destroyed immediately after use.</w:t>
-            </w:r>
-          </w:p>
-          <w:p>
-            <w:pPr>
-              <w:rPr>
-                <w:rFonts w:ascii="Calibri" w:eastAsia="Times New Roman" w:hAnsi="Calibri" w:cs="Arial"/>
-                <w:b/>
-                <w:sz w:val="20"/>
-                <w:szCs w:val="20"/>
-              </w:rPr>
-            </w:pPr>
-          </w:p>
-          <w:p>
-            <w:pPr>
-              <w:rPr>
-                <w:rFonts w:ascii="Calibri" w:eastAsia="Times New Roman" w:hAnsi="Calibri" w:cs="Calibri"/>
-                <w:b/>
-                <w:sz w:val="18"/>
-                <w:szCs w:val="18"/>
-              </w:rPr>
-            </w:pPr>
-            <w:r>
-              <w:rPr>
-                <w:rFonts w:ascii="Calibri" w:hAnsi="Calibri" w:cs="Calibri"/>
-                <w:sz w:val="20"/>
-                <w:szCs w:val="20"/>
-              </w:rPr>
-              <w:t xml:space="preserve">The </w:t>
-            </w:r>
-            <w:r>
-              <w:rPr>
-                <w:rFonts w:ascii="Calibri" w:hAnsi="Calibri" w:cs="Calibri"/>
-                <w:sz w:val="20"/>
-                <w:szCs w:val="20"/>
-              </w:rPr>
-              <w:t xml:space="preserve">questionnaire </w:t>
-            </w:r>
-            <w:r>
-              <w:rPr>
-                <w:rFonts w:ascii="Calibri" w:hAnsi="Calibri" w:cs="Calibri"/>
-                <w:sz w:val="20"/>
-                <w:szCs w:val="20"/>
-              </w:rPr>
-              <w:t xml:space="preserve">data will be stored in an ANONYMISED form, which means that parts of the data will be edited or deleted such that no-one, including the researchers, could use any reasonably available means to identify participants from the data. </w:t>
-            </w:r>
-            <w:r>
-              <w:rPr>
-                <w:rFonts w:ascii="Calibri" w:hAnsi="Calibri" w:cs="Calibri"/>
-                <w:sz w:val="20"/>
-                <w:szCs w:val="20"/>
-              </w:rPr>
-              <w:lastRenderedPageBreak/>
-              <w:t>The un-anonymised data will then be permanently deleted. The anonymised data will be stored in Computer Science servers</w:t>
-            </w:r>
-            <w:r>
-              <w:rPr>
-                <w:rFonts w:ascii="Calibri" w:hAnsi="Calibri" w:cs="Calibri"/>
-                <w:sz w:val="20"/>
-                <w:szCs w:val="20"/>
-              </w:rPr>
-              <w:t xml:space="preserve"> and the researcher’s </w:t>
-            </w:r>
-            <w:r>
-              <w:rPr>
-                <w:rFonts w:ascii="Calibri" w:hAnsi="Calibri" w:cs="Calibri"/>
-                <w:sz w:val="20"/>
-                <w:szCs w:val="20"/>
-              </w:rPr>
-              <w:t xml:space="preserve">own </w:t>
-            </w:r>
-            <w:r>
-              <w:rPr>
-                <w:rFonts w:ascii="Calibri" w:hAnsi="Calibri" w:cs="Calibri"/>
-                <w:sz w:val="20"/>
-                <w:szCs w:val="20"/>
-              </w:rPr>
-              <w:t>password protected device</w:t>
-            </w:r>
-            <w:r>
-              <w:rPr>
-                <w:rFonts w:ascii="Calibri" w:hAnsi="Calibri" w:cs="Calibri"/>
-                <w:sz w:val="20"/>
-                <w:szCs w:val="20"/>
-              </w:rPr>
-              <w:t>, and only Joanna Moreland</w:t>
-            </w:r>
-            <w:r>
-              <w:rPr>
-                <w:rFonts w:ascii="Calibri" w:hAnsi="Calibri" w:cs="Calibri"/>
-                <w:sz w:val="20"/>
-                <w:szCs w:val="20"/>
-              </w:rPr>
-              <w:t xml:space="preserve">, </w:t>
-            </w:r>
-            <w:r>
-              <w:rPr>
-                <w:rFonts w:ascii="Calibri" w:hAnsi="Calibri" w:cs="Calibri"/>
-                <w:sz w:val="20"/>
-                <w:szCs w:val="20"/>
-              </w:rPr>
-              <w:t>Ishbel Duncan (Supervisor)</w:t>
-            </w:r>
-            <w:r>
-              <w:rPr>
-                <w:rFonts w:ascii="Calibri" w:hAnsi="Calibri" w:cs="Calibri"/>
-                <w:sz w:val="20"/>
-                <w:szCs w:val="20"/>
-              </w:rPr>
-              <w:t xml:space="preserve"> and the dissertation marker</w:t>
-            </w:r>
-            <w:r>
-              <w:rPr>
-                <w:rFonts w:ascii="Calibri" w:hAnsi="Calibri" w:cs="Calibri"/>
-                <w:sz w:val="20"/>
-                <w:szCs w:val="20"/>
-              </w:rPr>
-              <w:t xml:space="preserve"> will be able to access it.</w:t>
-            </w:r>
-          </w:p>
-          <w:p>
-            <w:pPr>
-              <w:rPr>
-                <w:rFonts w:ascii="Calibri" w:eastAsia="Times New Roman" w:hAnsi="Calibri" w:cs="Arial"/>
-                <w:b/>
-                <w:sz w:val="20"/>
-                <w:szCs w:val="20"/>
-              </w:rPr>
-            </w:pPr>
-          </w:p>
-          <w:p>
-            <w:pPr>
-              <w:rPr>
-                <w:rFonts w:ascii="Calibri" w:eastAsia="Times New Roman" w:hAnsi="Calibri" w:cs="Arial"/>
-                <w:b/>
-                <w:sz w:val="20"/>
-                <w:szCs w:val="20"/>
-              </w:rPr>
-            </w:pPr>
-            <w:r>
-              <w:rPr>
-                <w:rFonts w:ascii="Calibri" w:eastAsia="Times New Roman" w:hAnsi="Calibri" w:cs="Arial"/>
-                <w:bCs/>
-                <w:sz w:val="20"/>
-                <w:szCs w:val="20"/>
-              </w:rPr>
-              <w:t xml:space="preserve">All </w:t>
-            </w:r>
-            <w:r>
-              <w:rPr>
-                <w:rFonts w:ascii="Calibri" w:eastAsia="Times New Roman" w:hAnsi="Calibri" w:cs="Arial"/>
-                <w:bCs/>
-                <w:sz w:val="20"/>
-                <w:szCs w:val="20"/>
-              </w:rPr>
-              <w:t>d</w:t>
-            </w:r>
-            <w:r>
-              <w:rPr>
-                <w:rFonts w:ascii="Calibri" w:eastAsia="Times New Roman" w:hAnsi="Calibri" w:cs="Arial"/>
-                <w:bCs/>
-                <w:sz w:val="20"/>
-                <w:szCs w:val="20"/>
-              </w:rPr>
-              <w:t xml:space="preserve">ata </w:t>
-            </w:r>
-            <w:r>
-              <w:rPr>
-                <w:rFonts w:ascii="Calibri" w:eastAsia="Times New Roman" w:hAnsi="Calibri" w:cs="Arial"/>
-                <w:bCs/>
-                <w:sz w:val="20"/>
-                <w:szCs w:val="20"/>
-              </w:rPr>
-              <w:t>will be stored on lab computers in the school of computer science</w:t>
-            </w:r>
-            <w:r>
-              <w:rPr>
-                <w:rFonts w:ascii="Calibri" w:eastAsia="Times New Roman" w:hAnsi="Calibri" w:cs="Arial"/>
-                <w:bCs/>
-                <w:sz w:val="20"/>
-                <w:szCs w:val="20"/>
-              </w:rPr>
-              <w:t xml:space="preserve">, University of </w:t>
-            </w:r>
-            <w:r>
-              <w:rPr>
-                <w:rFonts w:ascii="Calibri" w:eastAsia="Times New Roman" w:hAnsi="Calibri" w:cs="Arial"/>
-                <w:bCs/>
-                <w:sz w:val="20"/>
-                <w:szCs w:val="20"/>
-              </w:rPr>
-              <w:t>St Andrews.</w:t>
-            </w:r>
-            <w:r>
-              <w:rPr>
-                <w:rFonts w:ascii="Calibri" w:eastAsia="Times New Roman" w:hAnsi="Calibri" w:cs="Arial"/>
-                <w:bCs/>
-                <w:sz w:val="20"/>
-                <w:szCs w:val="20"/>
-              </w:rPr>
-              <w:t xml:space="preserve"> This comes with the benefits of security and back ups</w:t>
-            </w:r>
-            <w:r>
-              <w:rPr>
-                <w:rFonts w:ascii="Calibri" w:eastAsia="Times New Roman" w:hAnsi="Calibri" w:cs="Arial"/>
-                <w:bCs/>
-                <w:sz w:val="20"/>
-                <w:szCs w:val="20"/>
-              </w:rPr>
-              <w:t xml:space="preserve"> handled by the school. Access to data will be permitted only to those with access to the server which will be stored on one user account only.</w:t>
-            </w:r>
-            <w:r>
-              <w:rPr>
-                <w:rFonts w:ascii="Calibri" w:eastAsia="Times New Roman" w:hAnsi="Calibri" w:cs="Arial"/>
-                <w:bCs/>
-                <w:sz w:val="20"/>
-                <w:szCs w:val="20"/>
-              </w:rPr>
-              <w:t xml:space="preserve"> </w:t>
-            </w:r>
-            <w:r>
-              <w:rPr>
-                <w:rFonts w:ascii="Calibri" w:eastAsia="Times New Roman" w:hAnsi="Calibri" w:cs="Arial"/>
-                <w:bCs/>
-                <w:sz w:val="20"/>
-                <w:szCs w:val="20"/>
-              </w:rPr>
-              <w:t>Data will also be stored o</w:t>
-            </w:r>
-            <w:r>
-              <w:rPr>
-                <w:rFonts w:ascii="Calibri" w:eastAsia="Times New Roman" w:hAnsi="Calibri" w:cs="Arial"/>
-                <w:bCs/>
-                <w:sz w:val="20"/>
-                <w:szCs w:val="20"/>
-              </w:rPr>
-              <w:t>n the researcher’s own password protected device</w:t>
-            </w:r>
-            <w:r>
-              <w:rPr>
-                <w:rFonts w:ascii="Calibri" w:eastAsia="Times New Roman" w:hAnsi="Calibri" w:cs="Arial"/>
-                <w:bCs/>
-                <w:sz w:val="20"/>
-                <w:szCs w:val="20"/>
-              </w:rPr>
-              <w:t xml:space="preserve"> which</w:t>
-            </w:r>
-            <w:r>
-              <w:rPr>
-                <w:rFonts w:ascii="Calibri" w:eastAsia="Times New Roman" w:hAnsi="Calibri" w:cs="Arial"/>
-                <w:bCs/>
-                <w:sz w:val="20"/>
-                <w:szCs w:val="20"/>
-              </w:rPr>
-              <w:t xml:space="preserve"> no one else will be able to access the device as the password is not common knowledge</w:t>
-            </w:r>
-            <w:r>
-              <w:rPr>
-                <w:rFonts w:ascii="Calibri" w:eastAsia="Times New Roman" w:hAnsi="Calibri" w:cs="Arial"/>
-                <w:bCs/>
-                <w:sz w:val="20"/>
-                <w:szCs w:val="20"/>
-              </w:rPr>
-              <w:t>.</w:t>
-            </w:r>
-            <w:r>
-              <w:rPr>
-                <w:rFonts w:ascii="Calibri" w:eastAsia="Times New Roman" w:hAnsi="Calibri" w:cs="Arial"/>
-                <w:bCs/>
-                <w:sz w:val="20"/>
-                <w:szCs w:val="20"/>
-              </w:rPr>
-              <w:t xml:space="preserve"> Following the completion of the dissertation </w:t>
-            </w:r>
-            <w:r>
-              <w:rPr>
-                <w:rFonts w:ascii="Calibri" w:eastAsia="Times New Roman" w:hAnsi="Calibri" w:cs="Arial"/>
-                <w:bCs/>
-                <w:sz w:val="20"/>
-                <w:szCs w:val="20"/>
-              </w:rPr>
-              <w:t>all data (audio and questionnaire) will be destroyed in June 2020.</w:t>
-            </w:r>
-          </w:p>
-        </w:tc>
-      </w:tr>
-      <w:bookmarkEnd w:id="11"/>
-      <w:bookmarkEnd w:id="12"/>
-      <w:tr>
-        <w:trPr>
-          <w:gridAfter w:val="1"/>
-          <w:wAfter w:w="99" w:type="dxa"/>
-          <w:trHeight w:val="1540"/>
-        </w:trPr>
-        <w:tc>
-          <w:tcPr>
-            <w:tcW w:w="10348" w:type="dxa"/>
-            <w:gridSpan w:val="2"/>
-            <w:tcBorders>
-              <w:top w:val="single" w:sz="4" w:space="0" w:color="A5A5A5" w:themeColor="accent3"/>
-              <w:left w:val="single" w:sz="4" w:space="0" w:color="A5A5A5" w:themeColor="accent3"/>
-              <w:bottom w:val="single" w:sz="4" w:space="0" w:color="A5A5A5" w:themeColor="accent3"/>
-              <w:right w:val="single" w:sz="4" w:space="0" w:color="A5A5A5" w:themeColor="accent3"/>
-            </w:tcBorders>
-          </w:tcPr>
-          <w:p>
-            <w:pPr>
-              <w:pStyle w:val="ListParagraph"/>
-              <w:numPr>
-                <w:ilvl w:val="0"/>
-                <w:numId w:val="7"/>
-              </w:numPr>
-              <w:rPr>
-                <w:rFonts w:ascii="Calibri" w:eastAsia="Times New Roman" w:hAnsi="Calibri" w:cs="Arial"/>
-                <w:b/>
-                <w:sz w:val="20"/>
-                <w:szCs w:val="20"/>
-              </w:rPr>
-            </w:pPr>
-            <w:r>
-              <w:rPr>
-                <w:rFonts w:ascii="Calibri" w:eastAsia="Times New Roman" w:hAnsi="Calibri" w:cs="Arial"/>
-                <w:b/>
-                <w:sz w:val="20"/>
-                <w:szCs w:val="20"/>
-              </w:rPr>
-              <w:lastRenderedPageBreak/>
-              <w:t>Sharing</w:t>
-            </w:r>
-            <w:r>
-              <w:rPr>
-                <w:rFonts w:ascii="Calibri" w:eastAsia="Times New Roman" w:hAnsi="Calibri" w:cs="Arial"/>
-                <w:b/>
-                <w:sz w:val="20"/>
-                <w:szCs w:val="20"/>
-              </w:rPr>
-              <w:t xml:space="preserve"> </w:t>
-            </w:r>
-            <w:r>
-              <w:rPr>
-                <w:rFonts w:ascii="Calibri" w:eastAsia="Times New Roman" w:hAnsi="Calibri" w:cs="Arial"/>
-                <w:b/>
-                <w:sz w:val="20"/>
-                <w:szCs w:val="20"/>
-              </w:rPr>
-              <w:t>and Publication</w:t>
-            </w:r>
-            <w:r>
-              <w:rPr>
-                <w:rFonts w:ascii="Calibri" w:eastAsia="Times New Roman" w:hAnsi="Calibri" w:cs="Arial"/>
-                <w:b/>
-                <w:sz w:val="20"/>
-                <w:szCs w:val="20"/>
-              </w:rPr>
-              <w:t xml:space="preserve"> </w:t>
-            </w:r>
-            <w:r>
-              <w:rPr>
-                <w:bCs/>
-                <w:caps/>
-                <w:noProof/>
-                <w:sz w:val="20"/>
-                <w:szCs w:val="20"/>
-              </w:rPr>
-              <w:drawing>
-                <wp:inline distT="0" distB="0" distL="0" distR="0" wp14:anchorId="5877F32A" wp14:editId="2944E5A0">
-                  <wp:extent cx="125996" cy="125996"/>
-                  <wp:effectExtent l="0" t="0" r="7620" b="7620"/>
-                  <wp:docPr id="56" name="Graphic 56" descr="Information">
-                    <a:hlinkClick xmlns:a="http://schemas.openxmlformats.org/drawingml/2006/main" r:id="rId53" tooltip="Check the guidance on data management"/>
-                  </wp:docPr>
-                  <wp:cNvGraphicFramePr>
-                    <a:graphicFrameLocks xmlns:a="http://schemas.openxmlformats.org/drawingml/2006/main" noChangeAspect="1"/>
-                  </wp:cNvGraphicFramePr>
-                  <a:graphic xmlns:a="http://schemas.openxmlformats.org/drawingml/2006/main">
-                    <a:graphicData uri="http://schemas.openxmlformats.org/drawingml/2006/picture">
-                      <pic:pic xmlns:pic="http://schemas.openxmlformats.org/drawingml/2006/picture">
-                        <pic:nvPicPr>
-                          <pic:cNvPr id="56" name="Graphic 56" descr="Information">
-                            <a:hlinkClick r:id="rId53" tooltip="Check the guidance on data management"/>
-                          </pic:cNvPr>
-                          <pic:cNvPicPr/>
-                        </pic:nvPicPr>
-                        <pic:blipFill>
-                          <a:blip r:embed="rId25" cstate="print">
-                            <a:extLst>
-                              <a:ext uri="{28A0092B-C50C-407E-A947-70E740481C1C}">
-                                <a14:useLocalDpi xmlns:a14="http://schemas.microsoft.com/office/drawing/2010/main" val="0"/>
-                              </a:ext>
-                              <a:ext uri="{96DAC541-7B7A-43D3-8B79-37D633B846F1}">
-                                <asvg:svgBlip xmlns:asvg="http://schemas.microsoft.com/office/drawing/2016/SVG/main" r:embed="rId26"/>
-                              </a:ext>
-                            </a:extLst>
-                          </a:blip>
-                          <a:stretch>
-                            <a:fillRect/>
-                          </a:stretch>
-                        </pic:blipFill>
-                        <pic:spPr>
-                          <a:xfrm>
-                            <a:off x="0" y="0"/>
-                            <a:ext cx="125996" cy="125996"/>
-                          </a:xfrm>
-                          <a:prstGeom prst="rect">
-                            <a:avLst/>
-                          </a:prstGeom>
-                        </pic:spPr>
-                      </pic:pic>
-                    </a:graphicData>
-                  </a:graphic>
-                </wp:inline>
-              </w:drawing>
-            </w:r>
-          </w:p>
-          <w:p>
-            <w:pPr>
-              <w:rPr>
                 <w:rFonts w:ascii="Calibri" w:eastAsia="Times New Roman" w:hAnsi="Calibri" w:cs="Arial"/>
                 <w:i/>
                 <w:color w:val="3B3838" w:themeColor="background2" w:themeShade="40"/>
@@ -16411,7 +16542,27 @@
                   <w:sz w:val="20"/>
                   <w:szCs w:val="20"/>
                 </w:rPr>
-                <w:t>institutional, funder and publisher policies</w:t>
+                <w:t xml:space="preserve">institutional, </w:t>
+              </w:r>
+              <w:proofErr w:type="spellStart"/>
+              <w:r>
+                <w:rPr>
+                  <w:rStyle w:val="Hyperlink"/>
+                  <w:rFonts w:ascii="Calibri" w:eastAsia="Times New Roman" w:hAnsi="Calibri" w:cs="Arial"/>
+                  <w:sz w:val="20"/>
+                  <w:szCs w:val="20"/>
+                </w:rPr>
+                <w:t>funder</w:t>
+              </w:r>
+              <w:proofErr w:type="spellEnd"/>
+              <w:r>
+                <w:rPr>
+                  <w:rStyle w:val="Hyperlink"/>
+                  <w:rFonts w:ascii="Calibri" w:eastAsia="Times New Roman" w:hAnsi="Calibri" w:cs="Arial"/>
+                  <w:sz w:val="20"/>
+                  <w:szCs w:val="20"/>
+                </w:rPr>
+                <w:t xml:space="preserve"> and publisher policies</w:t>
               </w:r>
             </w:hyperlink>
             <w:r>
@@ -16744,242 +16895,246 @@
                 <w:sz w:val="20"/>
                 <w:szCs w:val="20"/>
               </w:rPr>
+              <w:t xml:space="preserve"> will be shared (published) in a FULLY</w:t>
+            </w:r>
+            <w:r>
+              <w:rPr>
+                <w:sz w:val="20"/>
+                <w:szCs w:val="20"/>
+              </w:rPr>
+              <w:t xml:space="preserve"> </w:t>
+            </w:r>
+            <w:r>
+              <w:rPr>
+                <w:sz w:val="20"/>
+                <w:szCs w:val="20"/>
+              </w:rPr>
+              <w:t>IDENTIFIABLE form, which means that the data will be identifiable as that of the participant.</w:t>
+            </w:r>
+            <w:r>
+              <w:rPr>
+                <w:sz w:val="20"/>
+                <w:szCs w:val="20"/>
+              </w:rPr>
+              <w:t xml:space="preserve"> This data will be available to </w:t>
+            </w:r>
+            <w:r>
+              <w:rPr>
+                <w:rFonts w:ascii="Calibri" w:hAnsi="Calibri" w:cs="Calibri"/>
+                <w:sz w:val="20"/>
+                <w:szCs w:val="20"/>
+              </w:rPr>
+              <w:t>Joanna Moreland</w:t>
+            </w:r>
+            <w:r>
+              <w:rPr>
+                <w:rFonts w:ascii="Calibri" w:hAnsi="Calibri" w:cs="Calibri"/>
+                <w:sz w:val="20"/>
+                <w:szCs w:val="20"/>
+              </w:rPr>
+              <w:t xml:space="preserve">, </w:t>
+            </w:r>
+            <w:proofErr w:type="spellStart"/>
+            <w:r>
+              <w:rPr>
+                <w:rFonts w:ascii="Calibri" w:hAnsi="Calibri" w:cs="Calibri"/>
+                <w:sz w:val="20"/>
+                <w:szCs w:val="20"/>
+              </w:rPr>
+              <w:t>Ishbel</w:t>
+            </w:r>
+            <w:proofErr w:type="spellEnd"/>
+            <w:r>
+              <w:rPr>
+                <w:rFonts w:ascii="Calibri" w:hAnsi="Calibri" w:cs="Calibri"/>
+                <w:sz w:val="20"/>
+                <w:szCs w:val="20"/>
+              </w:rPr>
+              <w:t xml:space="preserve"> Duncan (Supervisor)</w:t>
+            </w:r>
+            <w:r>
+              <w:rPr>
+                <w:rFonts w:ascii="Calibri" w:hAnsi="Calibri" w:cs="Calibri"/>
+                <w:sz w:val="20"/>
+                <w:szCs w:val="20"/>
+              </w:rPr>
+              <w:t>, the dissertation marker and</w:t>
+            </w:r>
+            <w:r>
+              <w:rPr>
+                <w:rFonts w:ascii="Calibri" w:eastAsia="Times New Roman" w:hAnsi="Calibri" w:cs="Arial"/>
+                <w:bCs/>
+                <w:sz w:val="20"/>
+                <w:szCs w:val="20"/>
+              </w:rPr>
+              <w:t xml:space="preserve"> test users of the application</w:t>
+            </w:r>
+            <w:r>
+              <w:rPr>
+                <w:sz w:val="20"/>
+                <w:szCs w:val="20"/>
+              </w:rPr>
+              <w:t xml:space="preserve"> </w:t>
+            </w:r>
+            <w:r>
+              <w:rPr>
+                <w:sz w:val="20"/>
+                <w:szCs w:val="20"/>
+              </w:rPr>
+              <w:t xml:space="preserve">and the recorder will </w:t>
+            </w:r>
+            <w:r>
+              <w:rPr>
+                <w:sz w:val="20"/>
+                <w:szCs w:val="20"/>
+              </w:rPr>
+              <w:t>be</w:t>
+            </w:r>
+            <w:r>
+              <w:rPr>
+                <w:sz w:val="20"/>
+                <w:szCs w:val="20"/>
+              </w:rPr>
+              <w:t xml:space="preserve"> informed of</w:t>
+            </w:r>
+            <w:r>
+              <w:rPr>
+                <w:sz w:val="20"/>
+                <w:szCs w:val="20"/>
+              </w:rPr>
+              <w:t xml:space="preserve"> the</w:t>
+            </w:r>
+            <w:r>
+              <w:rPr>
+                <w:sz w:val="20"/>
+                <w:szCs w:val="20"/>
+              </w:rPr>
+              <w:t xml:space="preserve"> </w:t>
+            </w:r>
+            <w:r>
+              <w:rPr>
+                <w:sz w:val="20"/>
+                <w:szCs w:val="20"/>
+              </w:rPr>
+              <w:t>possibility of identif</w:t>
+            </w:r>
+            <w:r>
+              <w:rPr>
+                <w:sz w:val="20"/>
+                <w:szCs w:val="20"/>
+              </w:rPr>
+              <w:t>i</w:t>
+            </w:r>
+            <w:r>
+              <w:rPr>
+                <w:sz w:val="20"/>
+                <w:szCs w:val="20"/>
+              </w:rPr>
+              <w:t>cation</w:t>
+            </w:r>
+            <w:r>
+              <w:rPr>
+                <w:sz w:val="20"/>
+                <w:szCs w:val="20"/>
+              </w:rPr>
+              <w:t xml:space="preserve"> via the PIS recorde</w:t>
+            </w:r>
+            <w:r>
+              <w:rPr>
+                <w:sz w:val="20"/>
+                <w:szCs w:val="20"/>
+              </w:rPr>
+              <w:t>r</w:t>
+            </w:r>
+            <w:r>
+              <w:rPr>
+                <w:sz w:val="20"/>
+                <w:szCs w:val="20"/>
+              </w:rPr>
+              <w:t xml:space="preserve"> document</w:t>
+            </w:r>
+            <w:r>
+              <w:rPr>
+                <w:sz w:val="20"/>
+                <w:szCs w:val="20"/>
+              </w:rPr>
+              <w:t>.</w:t>
+            </w:r>
+            <w:r>
+              <w:rPr>
+                <w:sz w:val="20"/>
+                <w:szCs w:val="20"/>
+              </w:rPr>
+              <w:t xml:space="preserve"> This data will </w:t>
+            </w:r>
+            <w:r>
+              <w:rPr>
+                <w:sz w:val="20"/>
+                <w:szCs w:val="20"/>
+              </w:rPr>
+              <w:t>NOT</w:t>
+            </w:r>
+            <w:r>
+              <w:rPr>
+                <w:sz w:val="20"/>
+                <w:szCs w:val="20"/>
+              </w:rPr>
+              <w:t xml:space="preserve"> be passed to the Google API.</w:t>
+            </w:r>
+          </w:p>
+          <w:p>
+            <w:pPr>
+              <w:rPr>
+                <w:sz w:val="20"/>
+                <w:szCs w:val="20"/>
+              </w:rPr>
+            </w:pPr>
+          </w:p>
+          <w:p>
+            <w:pPr>
+              <w:rPr>
+                <w:sz w:val="20"/>
+                <w:szCs w:val="20"/>
+              </w:rPr>
+            </w:pPr>
+            <w:r>
+              <w:rPr>
+                <w:sz w:val="20"/>
+                <w:szCs w:val="20"/>
+              </w:rPr>
+              <w:t>Test user</w:t>
+            </w:r>
+            <w:r>
+              <w:rPr>
+                <w:sz w:val="20"/>
+                <w:szCs w:val="20"/>
+              </w:rPr>
+              <w:t>s</w:t>
+            </w:r>
+            <w:r>
+              <w:rPr>
+                <w:sz w:val="20"/>
+                <w:szCs w:val="20"/>
+              </w:rPr>
+              <w:t>’ voice recordings</w:t>
+            </w:r>
+            <w:r>
+              <w:rPr>
+                <w:sz w:val="20"/>
+                <w:szCs w:val="20"/>
+              </w:rPr>
               <w:t xml:space="preserve"> will be shared (published and/or placed in a database accessible by others) in a FULLY</w:t>
             </w:r>
           </w:p>
           <w:p>
             <w:pPr>
               <w:rPr>
-                <w:sz w:val="20"/>
-                <w:szCs w:val="20"/>
-              </w:rPr>
-            </w:pPr>
-            <w:r>
-              <w:rPr>
-                <w:sz w:val="20"/>
-                <w:szCs w:val="20"/>
-              </w:rPr>
-              <w:t>IDENTIFIABLE form, which means that the data will be identifiable as that of the participant</w:t>
-            </w:r>
-            <w:bookmarkStart w:id="14" w:name="_GoBack"/>
-            <w:bookmarkEnd w:id="14"/>
-            <w:r>
-              <w:rPr>
-                <w:sz w:val="20"/>
-                <w:szCs w:val="20"/>
-              </w:rPr>
-              <w:t>.</w:t>
-            </w:r>
-            <w:r>
-              <w:rPr>
-                <w:sz w:val="20"/>
-                <w:szCs w:val="20"/>
-              </w:rPr>
-              <w:t xml:space="preserve"> This data will be available to </w:t>
-            </w:r>
-            <w:r>
-              <w:rPr>
-                <w:rFonts w:ascii="Calibri" w:hAnsi="Calibri" w:cs="Calibri"/>
-                <w:sz w:val="20"/>
-                <w:szCs w:val="20"/>
-              </w:rPr>
-              <w:t>Joanna Moreland</w:t>
-            </w:r>
-            <w:r>
-              <w:rPr>
-                <w:rFonts w:ascii="Calibri" w:hAnsi="Calibri" w:cs="Calibri"/>
-                <w:sz w:val="20"/>
-                <w:szCs w:val="20"/>
-              </w:rPr>
-              <w:t xml:space="preserve">, </w:t>
-            </w:r>
-            <w:r>
-              <w:rPr>
-                <w:rFonts w:ascii="Calibri" w:hAnsi="Calibri" w:cs="Calibri"/>
-                <w:sz w:val="20"/>
-                <w:szCs w:val="20"/>
-              </w:rPr>
-              <w:t>Ishbel Duncan (Supervisor)</w:t>
-            </w:r>
-            <w:r>
-              <w:rPr>
-                <w:rFonts w:ascii="Calibri" w:hAnsi="Calibri" w:cs="Calibri"/>
-                <w:sz w:val="20"/>
-                <w:szCs w:val="20"/>
-              </w:rPr>
-              <w:t>, the dissertation marker and</w:t>
-            </w:r>
-            <w:r>
-              <w:rPr>
-                <w:rFonts w:ascii="Calibri" w:eastAsia="Times New Roman" w:hAnsi="Calibri" w:cs="Arial"/>
-                <w:bCs/>
-                <w:sz w:val="20"/>
-                <w:szCs w:val="20"/>
-              </w:rPr>
-              <w:t xml:space="preserve"> test users of the application</w:t>
-            </w:r>
-            <w:r>
-              <w:rPr>
-                <w:sz w:val="20"/>
-                <w:szCs w:val="20"/>
-              </w:rPr>
-              <w:t xml:space="preserve"> </w:t>
-            </w:r>
-            <w:r>
-              <w:rPr>
-                <w:sz w:val="20"/>
-                <w:szCs w:val="20"/>
-              </w:rPr>
-              <w:t xml:space="preserve">and the recorder will </w:t>
-            </w:r>
-            <w:r>
-              <w:rPr>
-                <w:sz w:val="20"/>
-                <w:szCs w:val="20"/>
-              </w:rPr>
-              <w:t>be</w:t>
-            </w:r>
-            <w:r>
-              <w:rPr>
-                <w:sz w:val="20"/>
-                <w:szCs w:val="20"/>
-              </w:rPr>
-              <w:t xml:space="preserve"> informed of</w:t>
-            </w:r>
-            <w:r>
-              <w:rPr>
-                <w:sz w:val="20"/>
-                <w:szCs w:val="20"/>
-              </w:rPr>
-              <w:t xml:space="preserve"> the</w:t>
-            </w:r>
-            <w:r>
-              <w:rPr>
-                <w:sz w:val="20"/>
-                <w:szCs w:val="20"/>
-              </w:rPr>
-              <w:t xml:space="preserve"> </w:t>
-            </w:r>
-            <w:r>
-              <w:rPr>
-                <w:sz w:val="20"/>
-                <w:szCs w:val="20"/>
-              </w:rPr>
-              <w:t>possibility of identif</w:t>
-            </w:r>
-            <w:r>
-              <w:rPr>
-                <w:sz w:val="20"/>
-                <w:szCs w:val="20"/>
-              </w:rPr>
-              <w:t>i</w:t>
-            </w:r>
-            <w:r>
-              <w:rPr>
-                <w:sz w:val="20"/>
-                <w:szCs w:val="20"/>
-              </w:rPr>
-              <w:t>cation</w:t>
-            </w:r>
-            <w:r>
-              <w:rPr>
-                <w:sz w:val="20"/>
-                <w:szCs w:val="20"/>
-              </w:rPr>
-              <w:t xml:space="preserve"> via the PIS recorde</w:t>
-            </w:r>
-            <w:r>
-              <w:rPr>
-                <w:sz w:val="20"/>
-                <w:szCs w:val="20"/>
-              </w:rPr>
-              <w:t>r</w:t>
-            </w:r>
-            <w:r>
-              <w:rPr>
-                <w:sz w:val="20"/>
-                <w:szCs w:val="20"/>
-              </w:rPr>
-              <w:t xml:space="preserve"> document</w:t>
-            </w:r>
-            <w:r>
-              <w:rPr>
-                <w:sz w:val="20"/>
-                <w:szCs w:val="20"/>
-              </w:rPr>
-              <w:t>.</w:t>
-            </w:r>
-            <w:r>
-              <w:rPr>
-                <w:sz w:val="20"/>
-                <w:szCs w:val="20"/>
-              </w:rPr>
-              <w:t xml:space="preserve"> This data will </w:t>
-            </w:r>
-            <w:r>
-              <w:rPr>
-                <w:sz w:val="20"/>
-                <w:szCs w:val="20"/>
-              </w:rPr>
-              <w:t>NOT</w:t>
-            </w:r>
-            <w:r>
-              <w:rPr>
-                <w:sz w:val="20"/>
-                <w:szCs w:val="20"/>
-              </w:rPr>
-              <w:t xml:space="preserve"> be passed to the Google API.</w:t>
-            </w:r>
-          </w:p>
-          <w:p>
-            <w:pPr>
-              <w:rPr>
-                <w:sz w:val="20"/>
-                <w:szCs w:val="20"/>
-              </w:rPr>
-            </w:pPr>
-          </w:p>
-          <w:p>
-            <w:pPr>
-              <w:rPr>
-                <w:sz w:val="20"/>
-                <w:szCs w:val="20"/>
-              </w:rPr>
-            </w:pPr>
-            <w:r>
-              <w:rPr>
-                <w:sz w:val="20"/>
-                <w:szCs w:val="20"/>
-              </w:rPr>
-              <w:t>Test user</w:t>
-            </w:r>
-            <w:r>
-              <w:rPr>
-                <w:sz w:val="20"/>
-                <w:szCs w:val="20"/>
-              </w:rPr>
-              <w:t>s</w:t>
-            </w:r>
-            <w:r>
-              <w:rPr>
-                <w:sz w:val="20"/>
-                <w:szCs w:val="20"/>
-              </w:rPr>
-              <w:t>’ voice recordings</w:t>
-            </w:r>
-            <w:r>
-              <w:rPr>
-                <w:sz w:val="20"/>
-                <w:szCs w:val="20"/>
-              </w:rPr>
-              <w:t xml:space="preserve"> will be shared (published and/or placed in a database accessible by others) in a FULLY</w:t>
-            </w:r>
-          </w:p>
-          <w:p>
-            <w:pPr>
-              <w:rPr>
-                <w:sz w:val="20"/>
-                <w:szCs w:val="20"/>
+                <w:rFonts w:ascii="Calibri" w:eastAsia="Times New Roman" w:hAnsi="Calibri" w:cs="Arial"/>
+                <w:bCs/>
+                <w:color w:val="0000FF"/>
+                <w:sz w:val="20"/>
+                <w:szCs w:val="16"/>
+                <w:u w:val="single"/>
               </w:rPr>
             </w:pPr>
             <w:r>
@@ -17071,6 +17226,28 @@
                 <w:t>https://policies.google.com/terms</w:t>
               </w:r>
             </w:hyperlink>
+          </w:p>
+          <w:p>
+            <w:pPr>
+              <w:rPr>
+                <w:sz w:val="20"/>
+                <w:szCs w:val="20"/>
+              </w:rPr>
+            </w:pPr>
+            <w:r>
+              <w:rPr>
+                <w:sz w:val="20"/>
+                <w:szCs w:val="20"/>
+              </w:rPr>
+              <w:t>Further analysis of their voice recordings will be done on the device that the test user is participating on</w:t>
+            </w:r>
+            <w:r>
+              <w:rPr>
+                <w:sz w:val="20"/>
+                <w:szCs w:val="20"/>
+              </w:rPr>
+              <w:t xml:space="preserve"> and thus not shared.</w:t>
+            </w:r>
           </w:p>
           <w:p>
             <w:pPr>
@@ -17326,7 +17503,7 @@
                   <wp:extent cx="125996" cy="125996"/>
                   <wp:effectExtent l="0" t="0" r="7620" b="7620"/>
                   <wp:docPr id="68" name="Graphic 68" descr="Information">
-                    <a:hlinkClick xmlns:a="http://schemas.openxmlformats.org/drawingml/2006/main" r:id="rId42" tooltip="Check the guidance on data management"/>
+                    <a:hlinkClick xmlns:a="http://schemas.openxmlformats.org/drawingml/2006/main" r:id="rId55" tooltip="Check the guidance on data management"/>
                   </wp:docPr>
                   <wp:cNvGraphicFramePr>
                     <a:graphicFrameLocks xmlns:a="http://schemas.openxmlformats.org/drawingml/2006/main" noChangeAspect="1"/>
@@ -17336,7 +17513,7 @@
                       <pic:pic xmlns:pic="http://schemas.openxmlformats.org/drawingml/2006/picture">
                         <pic:nvPicPr>
                           <pic:cNvPr id="68" name="Graphic 68" descr="Information">
-                            <a:hlinkClick r:id="rId42" tooltip="Check the guidance on data management"/>
+                            <a:hlinkClick r:id="rId55" tooltip="Check the guidance on data management"/>
                           </pic:cNvPr>
                           <pic:cNvPicPr/>
                         </pic:nvPicPr>
@@ -17726,8 +17903,8 @@
                 <w:lang w:eastAsia="en-US"/>
               </w:rPr>
             </w:pPr>
-            <w:bookmarkStart w:id="15" w:name="_ETHICAL_ISSUES"/>
-            <w:bookmarkEnd w:id="15"/>
+            <w:bookmarkStart w:id="14" w:name="_ETHICAL_ISSUES"/>
+            <w:bookmarkEnd w:id="14"/>
             <w:r>
               <w:rPr>
                 <w:lang w:eastAsia="en-US"/>
@@ -17776,8 +17953,8 @@
                 <w:lang w:eastAsia="en-US"/>
               </w:rPr>
             </w:pPr>
-            <w:bookmarkStart w:id="16" w:name="_Ref10020298"/>
-            <w:bookmarkStart w:id="17" w:name="_Ref8741969"/>
+            <w:bookmarkStart w:id="15" w:name="_Ref10020298"/>
+            <w:bookmarkStart w:id="16" w:name="_Ref8741969"/>
             <w:r>
               <w:rPr>
                 <w:rFonts w:ascii="Calibri" w:eastAsia="Times New Roman" w:hAnsi="Calibri" w:cs="Arial"/>
@@ -17960,7 +18137,7 @@
               </w:rPr>
               <w:t xml:space="preserve"> adjustments made to the template participant documents</w:t>
             </w:r>
-            <w:bookmarkEnd w:id="16"/>
+            <w:bookmarkEnd w:id="15"/>
             <w:r>
               <w:rPr>
                 <w:rFonts w:ascii="Calibri" w:eastAsia="Times New Roman" w:hAnsi="Calibri" w:cs="Arial"/>
@@ -18169,13 +18346,13 @@
               </w:rPr>
               <w:t xml:space="preserve">If necessary, continue on a separate sheet. </w:t>
             </w:r>
-            <w:bookmarkEnd w:id="17"/>
+            <w:bookmarkEnd w:id="16"/>
           </w:p>
         </w:tc>
       </w:tr>
       <w:tr>
         <w:trPr>
-          <w:trHeight w:hRule="exact" w:val="12325"/>
+          <w:trHeight w:hRule="exact" w:val="12662"/>
           <w:tblHeader/>
         </w:trPr>
         <w:tc>
@@ -19211,10 +19388,7 @@
               </w:rPr>
               <w:t xml:space="preserve"> Following the completion of the dissertation the audio data will be destroyed, see Q30b.</w:t>
             </w:r>
-          </w:p>
-          <w:p>
-            <w:pPr>
-              <w:spacing w:after="0" w:line="240" w:lineRule="auto"/>
+            <w:r>
               <w:rPr>
                 <w:rFonts w:ascii="Calibri" w:eastAsia="Times New Roman" w:hAnsi="Calibri" w:cs="Arial"/>
                 <w:bCs/>
@@ -19222,8 +19396,12 @@
                 <w:szCs w:val="16"/>
                 <w:lang w:eastAsia="en-US"/>
               </w:rPr>
-            </w:pPr>
-            <w:r>
+              <w:t xml:space="preserve"> The practitioners voice data will not be associated with any way of locating them.</w:t>
+            </w:r>
+          </w:p>
+          <w:p>
+            <w:pPr>
+              <w:spacing w:after="0" w:line="240" w:lineRule="auto"/>
               <w:rPr>
                 <w:rFonts w:ascii="Calibri" w:eastAsia="Times New Roman" w:hAnsi="Calibri" w:cs="Arial"/>
                 <w:bCs/>
@@ -19231,8 +19409,7 @@
                 <w:szCs w:val="16"/>
                 <w:lang w:eastAsia="en-US"/>
               </w:rPr>
-              <w:t>Questionnaire</w:t>
-            </w:r>
+            </w:pPr>
             <w:r>
               <w:rPr>
                 <w:rFonts w:ascii="Calibri" w:eastAsia="Times New Roman" w:hAnsi="Calibri" w:cs="Arial"/>
@@ -19241,7 +19418,7 @@
                 <w:szCs w:val="16"/>
                 <w:lang w:eastAsia="en-US"/>
               </w:rPr>
-              <w:t xml:space="preserve"> data will be anonymous, and it will be</w:t>
+              <w:t xml:space="preserve">Test user voice data is compared and destroyed instantly, there is not storage </w:t>
             </w:r>
             <w:r>
               <w:rPr>
@@ -19251,7 +19428,7 @@
                 <w:szCs w:val="16"/>
                 <w:lang w:eastAsia="en-US"/>
               </w:rPr>
-              <w:t xml:space="preserve"> </w:t>
+              <w:t xml:space="preserve">time </w:t>
             </w:r>
             <w:r>
               <w:rPr>
@@ -19261,7 +19438,7 @@
                 <w:szCs w:val="16"/>
                 <w:lang w:eastAsia="en-US"/>
               </w:rPr>
-              <w:t>impossible to trace it to the corresponding participant, securing confidentiality</w:t>
+              <w:t>that would let</w:t>
             </w:r>
             <w:r>
               <w:rPr>
@@ -19271,9 +19448,12 @@
                 <w:szCs w:val="16"/>
                 <w:lang w:eastAsia="en-US"/>
               </w:rPr>
-              <w:t>. F</w:t>
-            </w:r>
-            <w:r>
+              <w:t xml:space="preserve"> it to be accessed by other parties.</w:t>
+            </w:r>
+          </w:p>
+          <w:p>
+            <w:pPr>
+              <w:spacing w:after="0" w:line="240" w:lineRule="auto"/>
               <w:rPr>
                 <w:rFonts w:ascii="Calibri" w:eastAsia="Times New Roman" w:hAnsi="Calibri" w:cs="Arial"/>
                 <w:bCs/>
@@ -19281,8 +19461,7 @@
                 <w:szCs w:val="16"/>
                 <w:lang w:eastAsia="en-US"/>
               </w:rPr>
-              <w:t>ollowing data collection completion, this data will be destroyed. Until then, data will be</w:t>
-            </w:r>
+            </w:pPr>
             <w:r>
               <w:rPr>
                 <w:rFonts w:ascii="Calibri" w:eastAsia="Times New Roman" w:hAnsi="Calibri" w:cs="Arial"/>
@@ -19291,7 +19470,7 @@
                 <w:szCs w:val="16"/>
                 <w:lang w:eastAsia="en-US"/>
               </w:rPr>
-              <w:t xml:space="preserve"> </w:t>
+              <w:t>Questionnaire</w:t>
             </w:r>
             <w:r>
               <w:rPr>
@@ -19301,12 +19480,9 @@
                 <w:szCs w:val="16"/>
                 <w:lang w:eastAsia="en-US"/>
               </w:rPr>
-              <w:t>kept in the way described in Q30b.</w:t>
-            </w:r>
-          </w:p>
-          <w:p>
-            <w:pPr>
-              <w:spacing w:after="0" w:line="240" w:lineRule="auto"/>
+              <w:t xml:space="preserve"> data will be anonymous, and it will be</w:t>
+            </w:r>
+            <w:r>
               <w:rPr>
                 <w:rFonts w:ascii="Calibri" w:eastAsia="Times New Roman" w:hAnsi="Calibri" w:cs="Arial"/>
                 <w:bCs/>
@@ -19314,11 +19490,9 @@
                 <w:szCs w:val="16"/>
                 <w:lang w:eastAsia="en-US"/>
               </w:rPr>
-            </w:pPr>
-          </w:p>
-          <w:p>
-            <w:pPr>
-              <w:spacing w:after="0" w:line="240" w:lineRule="auto"/>
+              <w:t xml:space="preserve"> </w:t>
+            </w:r>
+            <w:r>
               <w:rPr>
                 <w:rFonts w:ascii="Calibri" w:eastAsia="Times New Roman" w:hAnsi="Calibri" w:cs="Arial"/>
                 <w:bCs/>
@@ -19326,16 +19500,17 @@
                 <w:szCs w:val="16"/>
                 <w:lang w:eastAsia="en-US"/>
               </w:rPr>
-            </w:pPr>
-            <w:r>
-              <w:rPr>
-                <w:rFonts w:ascii="Calibri" w:eastAsia="Times New Roman" w:hAnsi="Calibri" w:cs="Arial"/>
-                <w:b/>
+              <w:t>impossible to trace it to the corresponding participant, securing confidentiality</w:t>
+            </w:r>
+            <w:r>
+              <w:rPr>
+                <w:rFonts w:ascii="Calibri" w:eastAsia="Times New Roman" w:hAnsi="Calibri" w:cs="Arial"/>
+                <w:bCs/>
                 <w:sz w:val="20"/>
                 <w:szCs w:val="16"/>
                 <w:lang w:eastAsia="en-US"/>
               </w:rPr>
-              <w:t>Address Risks:</w:t>
+              <w:t>. F</w:t>
             </w:r>
             <w:r>
               <w:rPr>
@@ -19345,7 +19520,7 @@
                 <w:szCs w:val="16"/>
                 <w:lang w:eastAsia="en-US"/>
               </w:rPr>
-              <w:t xml:space="preserve"> </w:t>
+              <w:t>ollowing data collection completion, this data will be destroyed. Until then, data will be</w:t>
             </w:r>
             <w:r>
               <w:rPr>
@@ -19355,7 +19530,7 @@
                 <w:szCs w:val="16"/>
                 <w:lang w:eastAsia="en-US"/>
               </w:rPr>
-              <w:t>Only store professional voi</w:t>
+              <w:t xml:space="preserve"> </w:t>
             </w:r>
             <w:r>
               <w:rPr>
@@ -19365,9 +19540,12 @@
                 <w:szCs w:val="16"/>
                 <w:lang w:eastAsia="en-US"/>
               </w:rPr>
-              <w:t>ce</w:t>
-            </w:r>
-            <w:r>
+              <w:t>kept in the way described in Q30b.</w:t>
+            </w:r>
+          </w:p>
+          <w:p>
+            <w:pPr>
+              <w:spacing w:after="0" w:line="240" w:lineRule="auto"/>
               <w:rPr>
                 <w:rFonts w:ascii="Calibri" w:eastAsia="Times New Roman" w:hAnsi="Calibri" w:cs="Arial"/>
                 <w:bCs/>
@@ -19375,9 +19553,11 @@
                 <w:szCs w:val="16"/>
                 <w:lang w:eastAsia="en-US"/>
               </w:rPr>
-              <w:t xml:space="preserve"> recordings on </w:t>
-            </w:r>
-            <w:r>
+            </w:pPr>
+          </w:p>
+          <w:p>
+            <w:pPr>
+              <w:spacing w:after="0" w:line="240" w:lineRule="auto"/>
               <w:rPr>
                 <w:rFonts w:ascii="Calibri" w:eastAsia="Times New Roman" w:hAnsi="Calibri" w:cs="Arial"/>
                 <w:bCs/>
@@ -19385,17 +19565,16 @@
                 <w:szCs w:val="16"/>
                 <w:lang w:eastAsia="en-US"/>
               </w:rPr>
-              <w:t xml:space="preserve">private </w:t>
-            </w:r>
-            <w:r>
-              <w:rPr>
-                <w:rFonts w:ascii="Calibri" w:eastAsia="Times New Roman" w:hAnsi="Calibri" w:cs="Arial"/>
-                <w:bCs/>
+            </w:pPr>
+            <w:r>
+              <w:rPr>
+                <w:rFonts w:ascii="Calibri" w:eastAsia="Times New Roman" w:hAnsi="Calibri" w:cs="Arial"/>
+                <w:b/>
                 <w:sz w:val="20"/>
                 <w:szCs w:val="16"/>
                 <w:lang w:eastAsia="en-US"/>
               </w:rPr>
-              <w:t>university server</w:t>
+              <w:t>Address Risks:</w:t>
             </w:r>
             <w:r>
               <w:rPr>
@@ -19405,7 +19584,7 @@
                 <w:szCs w:val="16"/>
                 <w:lang w:eastAsia="en-US"/>
               </w:rPr>
-              <w:t>s</w:t>
+              <w:t xml:space="preserve"> </w:t>
             </w:r>
             <w:r>
               <w:rPr>
@@ -19415,7 +19594,77 @@
                 <w:szCs w:val="16"/>
                 <w:lang w:eastAsia="en-US"/>
               </w:rPr>
+              <w:t>Only store professional voi</w:t>
+            </w:r>
+            <w:r>
+              <w:rPr>
+                <w:rFonts w:ascii="Calibri" w:eastAsia="Times New Roman" w:hAnsi="Calibri" w:cs="Arial"/>
+                <w:bCs/>
+                <w:sz w:val="20"/>
+                <w:szCs w:val="16"/>
+                <w:lang w:eastAsia="en-US"/>
+              </w:rPr>
+              <w:t>ce</w:t>
+            </w:r>
+            <w:r>
+              <w:rPr>
+                <w:rFonts w:ascii="Calibri" w:eastAsia="Times New Roman" w:hAnsi="Calibri" w:cs="Arial"/>
+                <w:bCs/>
+                <w:sz w:val="20"/>
+                <w:szCs w:val="16"/>
+                <w:lang w:eastAsia="en-US"/>
+              </w:rPr>
+              <w:t xml:space="preserve"> recordings on </w:t>
+            </w:r>
+            <w:r>
+              <w:rPr>
+                <w:rFonts w:ascii="Calibri" w:eastAsia="Times New Roman" w:hAnsi="Calibri" w:cs="Arial"/>
+                <w:bCs/>
+                <w:sz w:val="20"/>
+                <w:szCs w:val="16"/>
+                <w:lang w:eastAsia="en-US"/>
+              </w:rPr>
+              <w:t xml:space="preserve">private </w:t>
+            </w:r>
+            <w:r>
+              <w:rPr>
+                <w:rFonts w:ascii="Calibri" w:eastAsia="Times New Roman" w:hAnsi="Calibri" w:cs="Arial"/>
+                <w:bCs/>
+                <w:sz w:val="20"/>
+                <w:szCs w:val="16"/>
+                <w:lang w:eastAsia="en-US"/>
+              </w:rPr>
+              <w:t>university server</w:t>
+            </w:r>
+            <w:r>
+              <w:rPr>
+                <w:rFonts w:ascii="Calibri" w:eastAsia="Times New Roman" w:hAnsi="Calibri" w:cs="Arial"/>
+                <w:bCs/>
+                <w:sz w:val="20"/>
+                <w:szCs w:val="16"/>
+                <w:lang w:eastAsia="en-US"/>
+              </w:rPr>
+              <w:t>s</w:t>
+            </w:r>
+            <w:r>
+              <w:rPr>
+                <w:rFonts w:ascii="Calibri" w:eastAsia="Times New Roman" w:hAnsi="Calibri" w:cs="Arial"/>
+                <w:bCs/>
+                <w:sz w:val="20"/>
+                <w:szCs w:val="16"/>
+                <w:lang w:eastAsia="en-US"/>
+              </w:rPr>
               <w:t xml:space="preserve"> and researcher’s password protected personal device.</w:t>
+            </w:r>
+            <w:r>
+              <w:rPr>
+                <w:rFonts w:ascii="Calibri" w:eastAsia="Times New Roman" w:hAnsi="Calibri" w:cs="Arial"/>
+                <w:bCs/>
+                <w:sz w:val="20"/>
+                <w:szCs w:val="16"/>
+                <w:lang w:eastAsia="en-US"/>
+              </w:rPr>
+              <w:t xml:space="preserve"> This way they may be identified by test users but their voice is not accessible to the general public.</w:t>
             </w:r>
           </w:p>
           <w:p>
@@ -19564,6 +19813,8 @@
                 <w:t>https://policies.google.com/terms</w:t>
               </w:r>
             </w:hyperlink>
+            <w:bookmarkStart w:id="17" w:name="_GoBack"/>
+            <w:bookmarkEnd w:id="17"/>
           </w:p>
           <w:p>
             <w:pPr>
@@ -23117,7 +23368,7 @@
                   <wp:extent cx="125996" cy="125996"/>
                   <wp:effectExtent l="0" t="0" r="7620" b="7620"/>
                   <wp:docPr id="64" name="Graphic 64" descr="Information">
-                    <a:hlinkClick xmlns:a="http://schemas.openxmlformats.org/drawingml/2006/main" r:id="rId32" tooltip="Additional guidance is being developed. In the meantime, contact your SEC if you need help answering this question"/>
+                    <a:hlinkClick xmlns:a="http://schemas.openxmlformats.org/drawingml/2006/main" r:id="rId68" tooltip="Additional guidance is being developed. In the meantime, contact your SEC if you need help answering this question"/>
                   </wp:docPr>
                   <wp:cNvGraphicFramePr>
                     <a:graphicFrameLocks xmlns:a="http://schemas.openxmlformats.org/drawingml/2006/main" noChangeAspect="1"/>
@@ -23127,7 +23378,7 @@
                       <pic:pic xmlns:pic="http://schemas.openxmlformats.org/drawingml/2006/picture">
                         <pic:nvPicPr>
                           <pic:cNvPr id="64" name="Graphic 64" descr="Information">
-                            <a:hlinkClick r:id="rId32" tooltip="Additional guidance is being developed. In the meantime, contact your SEC if you need help answering this question"/>
+                            <a:hlinkClick r:id="rId68" tooltip="Additional guidance is being developed. In the meantime, contact your SEC if you need help answering this question"/>
                           </pic:cNvPr>
                           <pic:cNvPicPr/>
                         </pic:nvPicPr>
@@ -23622,7 +23873,7 @@
                   <wp:extent cx="125996" cy="125996"/>
                   <wp:effectExtent l="0" t="0" r="7620" b="7620"/>
                   <wp:docPr id="9" name="Graphic 9" descr="Information">
-                    <a:hlinkClick xmlns:a="http://schemas.openxmlformats.org/drawingml/2006/main" r:id="rId71" tooltip="See the guidance on the template document page"/>
+                    <a:hlinkClick xmlns:a="http://schemas.openxmlformats.org/drawingml/2006/main" r:id="rId74" tooltip="See the guidance on the template document page"/>
                   </wp:docPr>
                   <wp:cNvGraphicFramePr>
                     <a:graphicFrameLocks xmlns:a="http://schemas.openxmlformats.org/drawingml/2006/main" noChangeAspect="1"/>
@@ -23632,7 +23883,7 @@
                       <pic:pic xmlns:pic="http://schemas.openxmlformats.org/drawingml/2006/picture">
                         <pic:nvPicPr>
                           <pic:cNvPr id="9" name="Graphic 9" descr="Information">
-                            <a:hlinkClick r:id="rId71" tooltip="See the guidance on the template document page"/>
+                            <a:hlinkClick r:id="rId74" tooltip="See the guidance on the template document page"/>
                           </pic:cNvPr>
                           <pic:cNvPicPr/>
                         </pic:nvPicPr>
@@ -25944,7 +26195,7 @@
         <v:path o:extrusionok="f" gradientshapeok="t" o:connecttype="rect"/>
         <o:lock v:ext="edit" aspectratio="t"/>
       </v:shapetype>
-      <v:shape id="_x0000_i1029" type="#_x0000_t75" alt="Information" style="width:9pt;height:10.2pt;visibility:visible" o:gfxdata="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" o:bullet="t">
+      <v:shape id="_x0000_i1037" type="#_x0000_t75" alt="Information" style="width:9pt;height:10.2pt;visibility:visible" o:gfxdata="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" o:bullet="t">
         <v:imagedata r:id="rId1" o:title="" cropleft="-3601f" cropright="-2161f"/>
       </v:shape>
     </w:pict>
@@ -29880,6 +30131,7 @@
     <w:rsid w:val="00F745EB"/>
     <w:rsid w:val="00F87EAA"/>
     <w:rsid w:val="00FA54A8"/>
+    <w:rsid w:val="00FD5FD3"/>
     <w:rsid w:val="00FF0B74"/>
   </w:rsids>
   <m:mathPr>
@@ -39396,7 +39648,7 @@
 </file>
 
 <file path=customXml/itemProps2.xml><?xml version="1.0" encoding="utf-8"?>
-<ds:datastoreItem xmlns:ds="http://schemas.openxmlformats.org/officeDocument/2006/customXml" ds:itemID="{20333733-7614-412D-A8A4-A03B0FC61417}">
+<ds:datastoreItem xmlns:ds="http://schemas.openxmlformats.org/officeDocument/2006/customXml" ds:itemID="{11D079E0-B629-4EFB-88F9-D4C0576255EA}">
   <ds:schemaRefs>
     <ds:schemaRef ds:uri="http://schemas.openxmlformats.org/officeDocument/2006/bibliography"/>
   </ds:schemaRefs>

</xml_diff>